<commit_message>
Hw1 add my_BRIEF.py and some changes to .ipynb and my_keypoint_det.py. small typos on word
</commit_message>
<xml_diff>
--- a/Hw1/ee046746_hw1_207734088_034462796.docx
+++ b/Hw1/ee046746_hw1_207734088_034462796.docx
@@ -1,6 +1,6 @@
 
 <file path=word/document.xml><?xml version="1.0" encoding="utf-8"?>
-<w:document xmlns:wpc="http://schemas.microsoft.com/office/word/2010/wordprocessingCanvas" xmlns:cx="http://schemas.microsoft.com/office/drawing/2014/chartex" xmlns:cx1="http://schemas.microsoft.com/office/drawing/2015/9/8/chartex" xmlns:cx2="http://schemas.microsoft.com/office/drawing/2015/10/21/chartex" xmlns:cx3="http://schemas.microsoft.com/office/drawing/2016/5/9/chartex" xmlns:cx4="http://schemas.microsoft.com/office/drawing/2016/5/10/chartex" xmlns:cx5="http://schemas.microsoft.com/office/drawing/2016/5/11/chartex" xmlns:cx6="http://schemas.microsoft.com/office/drawing/2016/5/12/chartex" xmlns:cx7="http://schemas.microsoft.com/office/drawing/2016/5/13/chartex" xmlns:cx8="http://schemas.microsoft.com/office/drawing/2016/5/14/chartex" xmlns:mc="http://schemas.openxmlformats.org/markup-compatibility/2006" xmlns:aink="http://schemas.microsoft.com/office/drawing/2016/ink" xmlns:am3d="http://schemas.microsoft.com/office/drawing/2017/model3d" xmlns:o="urn:schemas-microsoft-com:office:office" xmlns:r="http://schemas.openxmlformats.org/officeDocument/2006/relationships" xmlns:m="http://schemas.openxmlformats.org/officeDocument/2006/math" xmlns:v="urn:schemas-microsoft-com:vml" xmlns:wp14="http://schemas.microsoft.com/office/word/2010/wordprocessingDrawing" xmlns:wp="http://schemas.openxmlformats.org/drawingml/2006/wordprocessingDrawing" xmlns:w10="urn:schemas-microsoft-com:office:word" xmlns:w="http://schemas.openxmlformats.org/wordprocessingml/2006/main" xmlns:w14="http://schemas.microsoft.com/office/word/2010/wordml" xmlns:w15="http://schemas.microsoft.com/office/word/2012/wordml" xmlns:w16cex="http://schemas.microsoft.com/office/word/2018/wordml/cex" xmlns:w16cid="http://schemas.microsoft.com/office/word/2016/wordml/cid" xmlns:w16="http://schemas.microsoft.com/office/word/2018/wordml" xmlns:w16sdtdh="http://schemas.microsoft.com/office/word/2020/wordml/sdtdatahash" xmlns:w16se="http://schemas.microsoft.com/office/word/2015/wordml/symex" xmlns:wpg="http://schemas.microsoft.com/office/word/2010/wordprocessingGroup" xmlns:wpi="http://schemas.microsoft.com/office/word/2010/wordprocessingInk" xmlns:wne="http://schemas.microsoft.com/office/word/2006/wordml" xmlns:wps="http://schemas.microsoft.com/office/word/2010/wordprocessingShape" mc:Ignorable="w14 w15 w16se w16cid w16 w16cex w16sdtdh wp14">
+<w:document xmlns:wpc="http://schemas.microsoft.com/office/word/2010/wordprocessingCanvas" xmlns:cx="http://schemas.microsoft.com/office/drawing/2014/chartex" xmlns:cx1="http://schemas.microsoft.com/office/drawing/2015/9/8/chartex" xmlns:cx2="http://schemas.microsoft.com/office/drawing/2015/10/21/chartex" xmlns:cx3="http://schemas.microsoft.com/office/drawing/2016/5/9/chartex" xmlns:cx4="http://schemas.microsoft.com/office/drawing/2016/5/10/chartex" xmlns:cx5="http://schemas.microsoft.com/office/drawing/2016/5/11/chartex" xmlns:cx6="http://schemas.microsoft.com/office/drawing/2016/5/12/chartex" xmlns:cx7="http://schemas.microsoft.com/office/drawing/2016/5/13/chartex" xmlns:cx8="http://schemas.microsoft.com/office/drawing/2016/5/14/chartex" xmlns:mc="http://schemas.openxmlformats.org/markup-compatibility/2006" xmlns:aink="http://schemas.microsoft.com/office/drawing/2016/ink" xmlns:am3d="http://schemas.microsoft.com/office/drawing/2017/model3d" xmlns:o="urn:schemas-microsoft-com:office:office" xmlns:r="http://schemas.openxmlformats.org/officeDocument/2006/relationships" xmlns:m="http://schemas.openxmlformats.org/officeDocument/2006/math" xmlns:v="urn:schemas-microsoft-com:vml" xmlns:wp14="http://schemas.microsoft.com/office/word/2010/wordprocessingDrawing" xmlns:wp="http://schemas.openxmlformats.org/drawingml/2006/wordprocessingDrawing" xmlns:w10="urn:schemas-microsoft-com:office:word" xmlns:w="http://schemas.openxmlformats.org/wordprocessingml/2006/main" xmlns:w14="http://schemas.microsoft.com/office/word/2010/wordml" xmlns:w15="http://schemas.microsoft.com/office/word/2012/wordml" xmlns:w16cex="http://schemas.microsoft.com/office/word/2018/wordml/cex" xmlns:w16cid="http://schemas.microsoft.com/office/word/2016/wordml/cid" xmlns:w16="http://schemas.microsoft.com/office/word/2018/wordml" xmlns:w16se="http://schemas.microsoft.com/office/word/2015/wordml/symex" xmlns:wpg="http://schemas.microsoft.com/office/word/2010/wordprocessingGroup" xmlns:wpi="http://schemas.microsoft.com/office/word/2010/wordprocessingInk" xmlns:wne="http://schemas.microsoft.com/office/word/2006/wordml" xmlns:wps="http://schemas.microsoft.com/office/word/2010/wordprocessingShape" mc:Ignorable="w14 w15 w16se w16cid w16 w16cex wp14">
   <w:body>
     <w:p>
       <w:pPr>
@@ -72,7 +72,6 @@
       <w:pPr>
         <w:jc w:val="center"/>
         <w:rPr>
-          <w:rFonts w:hint="cs"/>
           <w:sz w:val="28"/>
           <w:szCs w:val="28"/>
         </w:rPr>
@@ -179,7 +178,7 @@
         </w:rPr>
         <w:t xml:space="preserve"> </w:t>
       </w:r>
-      <w:hyperlink r:id="rId5" w:history="1">
+      <w:hyperlink r:id="rId7" w:history="1">
         <w:r>
           <w:rPr>
             <w:rStyle w:val="Hyperlink"/>
@@ -543,7 +542,7 @@
                     </pic:cNvPicPr>
                   </pic:nvPicPr>
                   <pic:blipFill rotWithShape="1">
-                    <a:blip r:embed="rId6">
+                    <a:blip r:embed="rId8">
                       <a:extLst>
                         <a:ext uri="{28A0092B-C50C-407E-A947-70E740481C1C}">
                           <a14:useLocalDpi xmlns:a14="http://schemas.microsoft.com/office/drawing/2010/main" val="0"/>
@@ -792,7 +791,7 @@
                     <pic:cNvPicPr/>
                   </pic:nvPicPr>
                   <pic:blipFill rotWithShape="1">
-                    <a:blip r:embed="rId7"/>
+                    <a:blip r:embed="rId9"/>
                     <a:srcRect l="30657" t="61893" r="55705" b="35136"/>
                     <a:stretch/>
                   </pic:blipFill>
@@ -839,7 +838,27 @@
           <w:szCs w:val="28"/>
           <w:rtl/>
         </w:rPr>
-        <w:t xml:space="preserve">והתמונה המתקבלת מוצגת היא באמצעות פריסה ע"י </w:t>
+        <w:t xml:space="preserve">והתמונה המתקבלת </w:t>
+      </w:r>
+      <w:r>
+        <w:rPr>
+          <w:rFonts w:hint="cs"/>
+          <w:i/>
+          <w:sz w:val="28"/>
+          <w:szCs w:val="28"/>
+          <w:rtl/>
+        </w:rPr>
+        <w:t>ה</w:t>
+      </w:r>
+      <w:r>
+        <w:rPr>
+          <w:rFonts w:hint="cs"/>
+          <w:i/>
+          <w:sz w:val="28"/>
+          <w:szCs w:val="28"/>
+          <w:rtl/>
+        </w:rPr>
+        <w:t xml:space="preserve">מוצגת היא באמצעות פריסה ע"י </w:t>
       </w:r>
       <w:r>
         <w:rPr>
@@ -904,7 +923,7 @@
                     </pic:cNvPicPr>
                   </pic:nvPicPr>
                   <pic:blipFill rotWithShape="1">
-                    <a:blip r:embed="rId8" cstate="print">
+                    <a:blip r:embed="rId10" cstate="print">
                       <a:extLst>
                         <a:ext uri="{28A0092B-C50C-407E-A947-70E740481C1C}">
                           <a14:useLocalDpi xmlns:a14="http://schemas.microsoft.com/office/drawing/2010/main" val="0"/>
@@ -1085,7 +1104,6 @@
         <w:pStyle w:val="ListParagraph"/>
         <w:jc w:val="center"/>
         <w:rPr>
-          <w:rFonts w:hint="cs"/>
           <w:i/>
           <w:sz w:val="28"/>
           <w:szCs w:val="28"/>
@@ -1114,7 +1132,7 @@
                     </pic:cNvPicPr>
                   </pic:nvPicPr>
                   <pic:blipFill>
-                    <a:blip r:embed="rId9">
+                    <a:blip r:embed="rId11">
                       <a:extLst>
                         <a:ext uri="{28A0092B-C50C-407E-A947-70E740481C1C}">
                           <a14:useLocalDpi xmlns:a14="http://schemas.microsoft.com/office/drawing/2010/main" val="0"/>
@@ -1151,7 +1169,6 @@
         <w:pStyle w:val="ListParagraph"/>
         <w:jc w:val="both"/>
         <w:rPr>
-          <w:rFonts w:hint="cs"/>
           <w:i/>
           <w:sz w:val="28"/>
           <w:szCs w:val="28"/>
@@ -1229,7 +1246,7 @@
                     </pic:cNvPicPr>
                   </pic:nvPicPr>
                   <pic:blipFill rotWithShape="1">
-                    <a:blip r:embed="rId10" cstate="print">
+                    <a:blip r:embed="rId12" cstate="print">
                       <a:extLst>
                         <a:ext uri="{28A0092B-C50C-407E-A947-70E740481C1C}">
                           <a14:useLocalDpi xmlns:a14="http://schemas.microsoft.com/office/drawing/2010/main" val="0"/>
@@ -1443,17 +1460,7 @@
           <w:szCs w:val="28"/>
           <w:rtl/>
         </w:rPr>
-        <w:t xml:space="preserve"> </w:t>
-      </w:r>
-      <w:r>
-        <w:rPr>
-          <w:rFonts w:hint="cs"/>
-          <w:i/>
-          <w:sz w:val="28"/>
-          <w:szCs w:val="28"/>
-          <w:rtl/>
-        </w:rPr>
-        <w:t xml:space="preserve">מבוצע פעמיים על ציר </w:t>
+        <w:t xml:space="preserve"> מבוצע פעמיים על ציר </w:t>
       </w:r>
       <m:oMath>
         <m:r>
@@ -1473,7 +1480,7 @@
           <w:szCs w:val="28"/>
           <w:rtl/>
         </w:rPr>
-        <w:t xml:space="preserve"> ואפס פעמיים על ציר </w:t>
+        <w:t xml:space="preserve"> ואפס פעמים על ציר </w:t>
       </w:r>
       <m:oMath>
         <m:r>
@@ -1576,7 +1583,7 @@
           <w:szCs w:val="28"/>
           <w:rtl/>
         </w:rPr>
-        <w:t xml:space="preserve"> ואפס פעמיים על ציר </w:t>
+        <w:t xml:space="preserve"> ואפס פעמים על ציר </w:t>
       </w:r>
       <m:oMath>
         <m:r>
@@ -1627,15 +1634,7 @@
                 <w:sz w:val="28"/>
                 <w:szCs w:val="28"/>
               </w:rPr>
-              <m:t>x</m:t>
-            </m:r>
-            <m:r>
-              <w:rPr>
-                <w:rFonts w:ascii="Cambria Math" w:hAnsi="Cambria Math"/>
-                <w:sz w:val="28"/>
-                <w:szCs w:val="28"/>
-              </w:rPr>
-              <m:t>y</m:t>
+              <m:t>xy</m:t>
             </m:r>
           </m:sub>
         </m:sSub>
@@ -1667,27 +1666,7 @@
           <w:szCs w:val="28"/>
           <w:rtl/>
         </w:rPr>
-        <w:t xml:space="preserve"> מבוצע </w:t>
-      </w:r>
-      <w:r>
-        <w:rPr>
-          <w:rFonts w:hint="cs"/>
-          <w:i/>
-          <w:sz w:val="28"/>
-          <w:szCs w:val="28"/>
-          <w:rtl/>
-        </w:rPr>
-        <w:t>פעם אחת</w:t>
-      </w:r>
-      <w:r>
-        <w:rPr>
-          <w:rFonts w:hint="cs"/>
-          <w:i/>
-          <w:sz w:val="28"/>
-          <w:szCs w:val="28"/>
-          <w:rtl/>
-        </w:rPr>
-        <w:t xml:space="preserve"> על ציר </w:t>
+        <w:t xml:space="preserve"> מבוצע פעם אחת על ציר </w:t>
       </w:r>
       <m:oMath>
         <m:r>
@@ -1707,47 +1686,7 @@
           <w:szCs w:val="28"/>
           <w:rtl/>
         </w:rPr>
-        <w:t xml:space="preserve"> </w:t>
-      </w:r>
-      <w:r>
-        <w:rPr>
-          <w:rFonts w:hint="cs"/>
-          <w:i/>
-          <w:sz w:val="28"/>
-          <w:szCs w:val="28"/>
-          <w:rtl/>
-        </w:rPr>
-        <w:t>ופעם</w:t>
-      </w:r>
-      <w:r>
-        <w:rPr>
-          <w:rFonts w:hint="cs"/>
-          <w:i/>
-          <w:sz w:val="28"/>
-          <w:szCs w:val="28"/>
-          <w:rtl/>
-        </w:rPr>
-        <w:t xml:space="preserve"> </w:t>
-      </w:r>
-      <w:r>
-        <w:rPr>
-          <w:rFonts w:hint="cs"/>
-          <w:i/>
-          <w:sz w:val="28"/>
-          <w:szCs w:val="28"/>
-          <w:rtl/>
-        </w:rPr>
-        <w:t>אחת</w:t>
-      </w:r>
-      <w:r>
-        <w:rPr>
-          <w:rFonts w:hint="cs"/>
-          <w:i/>
-          <w:sz w:val="28"/>
-          <w:szCs w:val="28"/>
-          <w:rtl/>
-        </w:rPr>
-        <w:t xml:space="preserve"> על ציר </w:t>
+        <w:t xml:space="preserve"> ופעם אחת על ציר </w:t>
       </w:r>
       <m:oMath>
         <m:r>
@@ -2039,7 +1978,6 @@
         <w:ind w:left="1080"/>
         <w:jc w:val="both"/>
         <w:rPr>
-          <w:rFonts w:hint="cs"/>
           <w:i/>
           <w:sz w:val="28"/>
           <w:szCs w:val="28"/>
@@ -2502,7 +2440,7 @@
         <w:ind w:left="1080"/>
         <w:jc w:val="both"/>
         <w:rPr>
-          <w:rFonts w:eastAsiaTheme="minorEastAsia" w:hint="cs"/>
+          <w:rFonts w:eastAsiaTheme="minorEastAsia"/>
           <w:i/>
           <w:sz w:val="28"/>
           <w:szCs w:val="28"/>
@@ -2531,7 +2469,7 @@
                     </pic:cNvPicPr>
                   </pic:nvPicPr>
                   <pic:blipFill rotWithShape="1">
-                    <a:blip r:embed="rId11" cstate="print">
+                    <a:blip r:embed="rId13" cstate="print">
                       <a:extLst>
                         <a:ext uri="{28A0092B-C50C-407E-A947-70E740481C1C}">
                           <a14:useLocalDpi xmlns:a14="http://schemas.microsoft.com/office/drawing/2010/main" val="0"/>
@@ -2712,7 +2650,7 @@
           <w:szCs w:val="28"/>
           <w:rtl/>
         </w:rPr>
-        <w:t xml:space="preserve"> (חישוב זה מבוצע ב 1.5 אך מוסף כאן, כדי לקבל את התמונות</w:t>
+        <w:t xml:space="preserve"> (חישוב זה מבוצע ב 1.5 אך מוסף כאן כדי לקבל את התמונות</w:t>
       </w:r>
       <w:r>
         <w:rPr>
@@ -2837,7 +2775,7 @@
                     </pic:cNvPicPr>
                   </pic:nvPicPr>
                   <pic:blipFill>
-                    <a:blip r:embed="rId12">
+                    <a:blip r:embed="rId14">
                       <a:extLst>
                         <a:ext uri="{28A0092B-C50C-407E-A947-70E740481C1C}">
                           <a14:useLocalDpi xmlns:a14="http://schemas.microsoft.com/office/drawing/2010/main" val="0"/>
@@ -2943,7 +2881,7 @@
                     </pic:cNvPicPr>
                   </pic:nvPicPr>
                   <pic:blipFill rotWithShape="1">
-                    <a:blip r:embed="rId13" cstate="print">
+                    <a:blip r:embed="rId15" cstate="print">
                       <a:extLst>
                         <a:ext uri="{28A0092B-C50C-407E-A947-70E740481C1C}">
                           <a14:useLocalDpi xmlns:a14="http://schemas.microsoft.com/office/drawing/2010/main" val="0"/>
@@ -3673,7 +3611,7 @@
                     </pic:cNvPicPr>
                   </pic:nvPicPr>
                   <pic:blipFill>
-                    <a:blip r:embed="rId14">
+                    <a:blip r:embed="rId16">
                       <a:extLst>
                         <a:ext uri="{28A0092B-C50C-407E-A947-70E740481C1C}">
                           <a14:useLocalDpi xmlns:a14="http://schemas.microsoft.com/office/drawing/2010/main" val="0"/>
@@ -3786,7 +3724,7 @@
                     </pic:cNvPicPr>
                   </pic:nvPicPr>
                   <pic:blipFill rotWithShape="1">
-                    <a:blip r:embed="rId15" cstate="print">
+                    <a:blip r:embed="rId17" cstate="print">
                       <a:extLst>
                         <a:ext uri="{28A0092B-C50C-407E-A947-70E740481C1C}">
                           <a14:useLocalDpi xmlns:a14="http://schemas.microsoft.com/office/drawing/2010/main" val="0"/>
@@ -3925,7 +3863,6 @@
       <w:pPr>
         <w:pStyle w:val="ListParagraph"/>
         <w:rPr>
-          <w:rFonts w:hint="cs"/>
           <w:i/>
           <w:sz w:val="28"/>
           <w:szCs w:val="28"/>
@@ -3954,7 +3891,7 @@
                     </pic:cNvPicPr>
                   </pic:nvPicPr>
                   <pic:blipFill rotWithShape="1">
-                    <a:blip r:embed="rId16" cstate="print">
+                    <a:blip r:embed="rId18" cstate="print">
                       <a:extLst>
                         <a:ext uri="{28A0092B-C50C-407E-A947-70E740481C1C}">
                           <a14:useLocalDpi xmlns:a14="http://schemas.microsoft.com/office/drawing/2010/main" val="0"/>
@@ -4148,7 +4085,7 @@
                     </pic:cNvPicPr>
                   </pic:nvPicPr>
                   <pic:blipFill rotWithShape="1">
-                    <a:blip r:embed="rId17" cstate="print">
+                    <a:blip r:embed="rId19" cstate="print">
                       <a:extLst>
                         <a:ext uri="{28A0092B-C50C-407E-A947-70E740481C1C}">
                           <a14:useLocalDpi xmlns:a14="http://schemas.microsoft.com/office/drawing/2010/main" val="0"/>
@@ -4230,7 +4167,7 @@
                     </pic:cNvPicPr>
                   </pic:nvPicPr>
                   <pic:blipFill rotWithShape="1">
-                    <a:blip r:embed="rId18" cstate="print">
+                    <a:blip r:embed="rId20" cstate="print">
                       <a:extLst>
                         <a:ext uri="{28A0092B-C50C-407E-A947-70E740481C1C}">
                           <a14:useLocalDpi xmlns:a14="http://schemas.microsoft.com/office/drawing/2010/main" val="0"/>
@@ -4381,7 +4318,7 @@
                     </pic:cNvPicPr>
                   </pic:nvPicPr>
                   <pic:blipFill rotWithShape="1">
-                    <a:blip r:embed="rId19" cstate="print">
+                    <a:blip r:embed="rId21" cstate="print">
                       <a:extLst>
                         <a:ext uri="{28A0092B-C50C-407E-A947-70E740481C1C}">
                           <a14:useLocalDpi xmlns:a14="http://schemas.microsoft.com/office/drawing/2010/main" val="0"/>
@@ -4483,7 +4420,7 @@
                     </pic:cNvPicPr>
                   </pic:nvPicPr>
                   <pic:blipFill rotWithShape="1">
-                    <a:blip r:embed="rId20">
+                    <a:blip r:embed="rId22">
                       <a:extLst>
                         <a:ext uri="{28A0092B-C50C-407E-A947-70E740481C1C}">
                           <a14:useLocalDpi xmlns:a14="http://schemas.microsoft.com/office/drawing/2010/main" val="0"/>
@@ -4524,7 +4461,6 @@
         <w:ind w:left="793"/>
         <w:jc w:val="both"/>
         <w:rPr>
-          <w:rFonts w:hint="cs"/>
           <w:i/>
           <w:sz w:val="28"/>
           <w:szCs w:val="28"/>
@@ -4584,8 +4520,58 @@
 </w:document>
 </file>
 
+<file path=word/endnotes.xml><?xml version="1.0" encoding="utf-8"?>
+<w:endnotes xmlns:wpc="http://schemas.microsoft.com/office/word/2010/wordprocessingCanvas" xmlns:cx="http://schemas.microsoft.com/office/drawing/2014/chartex" xmlns:cx1="http://schemas.microsoft.com/office/drawing/2015/9/8/chartex" xmlns:cx2="http://schemas.microsoft.com/office/drawing/2015/10/21/chartex" xmlns:cx3="http://schemas.microsoft.com/office/drawing/2016/5/9/chartex" xmlns:cx4="http://schemas.microsoft.com/office/drawing/2016/5/10/chartex" xmlns:cx5="http://schemas.microsoft.com/office/drawing/2016/5/11/chartex" xmlns:cx6="http://schemas.microsoft.com/office/drawing/2016/5/12/chartex" xmlns:cx7="http://schemas.microsoft.com/office/drawing/2016/5/13/chartex" xmlns:cx8="http://schemas.microsoft.com/office/drawing/2016/5/14/chartex" xmlns:mc="http://schemas.openxmlformats.org/markup-compatibility/2006" xmlns:aink="http://schemas.microsoft.com/office/drawing/2016/ink" xmlns:am3d="http://schemas.microsoft.com/office/drawing/2017/model3d" xmlns:o="urn:schemas-microsoft-com:office:office" xmlns:r="http://schemas.openxmlformats.org/officeDocument/2006/relationships" xmlns:m="http://schemas.openxmlformats.org/officeDocument/2006/math" xmlns:v="urn:schemas-microsoft-com:vml" xmlns:wp14="http://schemas.microsoft.com/office/word/2010/wordprocessingDrawing" xmlns:wp="http://schemas.openxmlformats.org/drawingml/2006/wordprocessingDrawing" xmlns:w10="urn:schemas-microsoft-com:office:word" xmlns:w="http://schemas.openxmlformats.org/wordprocessingml/2006/main" xmlns:w14="http://schemas.microsoft.com/office/word/2010/wordml" xmlns:w15="http://schemas.microsoft.com/office/word/2012/wordml" xmlns:w16cex="http://schemas.microsoft.com/office/word/2018/wordml/cex" xmlns:w16cid="http://schemas.microsoft.com/office/word/2016/wordml/cid" xmlns:w16="http://schemas.microsoft.com/office/word/2018/wordml" xmlns:w16se="http://schemas.microsoft.com/office/word/2015/wordml/symex" xmlns:wpg="http://schemas.microsoft.com/office/word/2010/wordprocessingGroup" xmlns:wpi="http://schemas.microsoft.com/office/word/2010/wordprocessingInk" xmlns:wne="http://schemas.microsoft.com/office/word/2006/wordml" xmlns:wps="http://schemas.microsoft.com/office/word/2010/wordprocessingShape" mc:Ignorable="w14 w15 w16se w16cid w16 w16cex wp14">
+  <w:endnote w:type="separator" w:id="-1">
+    <w:p>
+      <w:pPr>
+        <w:spacing w:after="0" w:line="240" w:lineRule="auto"/>
+      </w:pPr>
+      <w:r>
+        <w:separator/>
+      </w:r>
+    </w:p>
+  </w:endnote>
+  <w:endnote w:type="continuationSeparator" w:id="0">
+    <w:p>
+      <w:pPr>
+        <w:spacing w:after="0" w:line="240" w:lineRule="auto"/>
+      </w:pPr>
+      <w:r>
+        <w:continuationSeparator/>
+      </w:r>
+    </w:p>
+  </w:endnote>
+</w:endnotes>
+</file>
+
+<file path=word/footnotes.xml><?xml version="1.0" encoding="utf-8"?>
+<w:footnotes xmlns:wpc="http://schemas.microsoft.com/office/word/2010/wordprocessingCanvas" xmlns:cx="http://schemas.microsoft.com/office/drawing/2014/chartex" xmlns:cx1="http://schemas.microsoft.com/office/drawing/2015/9/8/chartex" xmlns:cx2="http://schemas.microsoft.com/office/drawing/2015/10/21/chartex" xmlns:cx3="http://schemas.microsoft.com/office/drawing/2016/5/9/chartex" xmlns:cx4="http://schemas.microsoft.com/office/drawing/2016/5/10/chartex" xmlns:cx5="http://schemas.microsoft.com/office/drawing/2016/5/11/chartex" xmlns:cx6="http://schemas.microsoft.com/office/drawing/2016/5/12/chartex" xmlns:cx7="http://schemas.microsoft.com/office/drawing/2016/5/13/chartex" xmlns:cx8="http://schemas.microsoft.com/office/drawing/2016/5/14/chartex" xmlns:mc="http://schemas.openxmlformats.org/markup-compatibility/2006" xmlns:aink="http://schemas.microsoft.com/office/drawing/2016/ink" xmlns:am3d="http://schemas.microsoft.com/office/drawing/2017/model3d" xmlns:o="urn:schemas-microsoft-com:office:office" xmlns:r="http://schemas.openxmlformats.org/officeDocument/2006/relationships" xmlns:m="http://schemas.openxmlformats.org/officeDocument/2006/math" xmlns:v="urn:schemas-microsoft-com:vml" xmlns:wp14="http://schemas.microsoft.com/office/word/2010/wordprocessingDrawing" xmlns:wp="http://schemas.openxmlformats.org/drawingml/2006/wordprocessingDrawing" xmlns:w10="urn:schemas-microsoft-com:office:word" xmlns:w="http://schemas.openxmlformats.org/wordprocessingml/2006/main" xmlns:w14="http://schemas.microsoft.com/office/word/2010/wordml" xmlns:w15="http://schemas.microsoft.com/office/word/2012/wordml" xmlns:w16cex="http://schemas.microsoft.com/office/word/2018/wordml/cex" xmlns:w16cid="http://schemas.microsoft.com/office/word/2016/wordml/cid" xmlns:w16="http://schemas.microsoft.com/office/word/2018/wordml" xmlns:w16se="http://schemas.microsoft.com/office/word/2015/wordml/symex" xmlns:wpg="http://schemas.microsoft.com/office/word/2010/wordprocessingGroup" xmlns:wpi="http://schemas.microsoft.com/office/word/2010/wordprocessingInk" xmlns:wne="http://schemas.microsoft.com/office/word/2006/wordml" xmlns:wps="http://schemas.microsoft.com/office/word/2010/wordprocessingShape" mc:Ignorable="w14 w15 w16se w16cid w16 w16cex wp14">
+  <w:footnote w:type="separator" w:id="-1">
+    <w:p>
+      <w:pPr>
+        <w:spacing w:after="0" w:line="240" w:lineRule="auto"/>
+      </w:pPr>
+      <w:r>
+        <w:separator/>
+      </w:r>
+    </w:p>
+  </w:footnote>
+  <w:footnote w:type="continuationSeparator" w:id="0">
+    <w:p>
+      <w:pPr>
+        <w:spacing w:after="0" w:line="240" w:lineRule="auto"/>
+      </w:pPr>
+      <w:r>
+        <w:continuationSeparator/>
+      </w:r>
+    </w:p>
+  </w:footnote>
+</w:footnotes>
+</file>
+
 <file path=word/numbering.xml><?xml version="1.0" encoding="utf-8"?>
-<w:numbering xmlns:wpc="http://schemas.microsoft.com/office/word/2010/wordprocessingCanvas" xmlns:cx="http://schemas.microsoft.com/office/drawing/2014/chartex" xmlns:cx1="http://schemas.microsoft.com/office/drawing/2015/9/8/chartex" xmlns:cx2="http://schemas.microsoft.com/office/drawing/2015/10/21/chartex" xmlns:cx3="http://schemas.microsoft.com/office/drawing/2016/5/9/chartex" xmlns:cx4="http://schemas.microsoft.com/office/drawing/2016/5/10/chartex" xmlns:cx5="http://schemas.microsoft.com/office/drawing/2016/5/11/chartex" xmlns:cx6="http://schemas.microsoft.com/office/drawing/2016/5/12/chartex" xmlns:cx7="http://schemas.microsoft.com/office/drawing/2016/5/13/chartex" xmlns:cx8="http://schemas.microsoft.com/office/drawing/2016/5/14/chartex" xmlns:mc="http://schemas.openxmlformats.org/markup-compatibility/2006" xmlns:aink="http://schemas.microsoft.com/office/drawing/2016/ink" xmlns:am3d="http://schemas.microsoft.com/office/drawing/2017/model3d" xmlns:o="urn:schemas-microsoft-com:office:office" xmlns:r="http://schemas.openxmlformats.org/officeDocument/2006/relationships" xmlns:m="http://schemas.openxmlformats.org/officeDocument/2006/math" xmlns:v="urn:schemas-microsoft-com:vml" xmlns:wp14="http://schemas.microsoft.com/office/word/2010/wordprocessingDrawing" xmlns:wp="http://schemas.openxmlformats.org/drawingml/2006/wordprocessingDrawing" xmlns:w10="urn:schemas-microsoft-com:office:word" xmlns:w="http://schemas.openxmlformats.org/wordprocessingml/2006/main" xmlns:w14="http://schemas.microsoft.com/office/word/2010/wordml" xmlns:w15="http://schemas.microsoft.com/office/word/2012/wordml" xmlns:w16cex="http://schemas.microsoft.com/office/word/2018/wordml/cex" xmlns:w16cid="http://schemas.microsoft.com/office/word/2016/wordml/cid" xmlns:w16="http://schemas.microsoft.com/office/word/2018/wordml" xmlns:w16sdtdh="http://schemas.microsoft.com/office/word/2020/wordml/sdtdatahash" xmlns:w16se="http://schemas.microsoft.com/office/word/2015/wordml/symex" xmlns:wpg="http://schemas.microsoft.com/office/word/2010/wordprocessingGroup" xmlns:wpi="http://schemas.microsoft.com/office/word/2010/wordprocessingInk" xmlns:wne="http://schemas.microsoft.com/office/word/2006/wordml" xmlns:wps="http://schemas.microsoft.com/office/word/2010/wordprocessingShape" mc:Ignorable="w14 w15 w16se w16cid w16 w16cex w16sdtdh wp14">
+<w:numbering xmlns:wpc="http://schemas.microsoft.com/office/word/2010/wordprocessingCanvas" xmlns:cx="http://schemas.microsoft.com/office/drawing/2014/chartex" xmlns:cx1="http://schemas.microsoft.com/office/drawing/2015/9/8/chartex" xmlns:cx2="http://schemas.microsoft.com/office/drawing/2015/10/21/chartex" xmlns:cx3="http://schemas.microsoft.com/office/drawing/2016/5/9/chartex" xmlns:cx4="http://schemas.microsoft.com/office/drawing/2016/5/10/chartex" xmlns:cx5="http://schemas.microsoft.com/office/drawing/2016/5/11/chartex" xmlns:cx6="http://schemas.microsoft.com/office/drawing/2016/5/12/chartex" xmlns:cx7="http://schemas.microsoft.com/office/drawing/2016/5/13/chartex" xmlns:cx8="http://schemas.microsoft.com/office/drawing/2016/5/14/chartex" xmlns:mc="http://schemas.openxmlformats.org/markup-compatibility/2006" xmlns:aink="http://schemas.microsoft.com/office/drawing/2016/ink" xmlns:am3d="http://schemas.microsoft.com/office/drawing/2017/model3d" xmlns:o="urn:schemas-microsoft-com:office:office" xmlns:r="http://schemas.openxmlformats.org/officeDocument/2006/relationships" xmlns:m="http://schemas.openxmlformats.org/officeDocument/2006/math" xmlns:v="urn:schemas-microsoft-com:vml" xmlns:wp14="http://schemas.microsoft.com/office/word/2010/wordprocessingDrawing" xmlns:wp="http://schemas.openxmlformats.org/drawingml/2006/wordprocessingDrawing" xmlns:w10="urn:schemas-microsoft-com:office:word" xmlns:w="http://schemas.openxmlformats.org/wordprocessingml/2006/main" xmlns:w14="http://schemas.microsoft.com/office/word/2010/wordml" xmlns:w15="http://schemas.microsoft.com/office/word/2012/wordml" xmlns:w16cex="http://schemas.microsoft.com/office/word/2018/wordml/cex" xmlns:w16cid="http://schemas.microsoft.com/office/word/2016/wordml/cid" xmlns:w16="http://schemas.microsoft.com/office/word/2018/wordml" xmlns:w16se="http://schemas.microsoft.com/office/word/2015/wordml/symex" xmlns:wpg="http://schemas.microsoft.com/office/word/2010/wordprocessingGroup" xmlns:wpi="http://schemas.microsoft.com/office/word/2010/wordprocessingInk" xmlns:wne="http://schemas.microsoft.com/office/word/2006/wordml" xmlns:wps="http://schemas.microsoft.com/office/word/2010/wordprocessingShape" mc:Ignorable="w14 w15 w16se w16cid w16 w16cex wp14">
   <w:abstractNum w:abstractNumId="0" w15:restartNumberingAfterBreak="0">
     <w:nsid w:val="0AE5226D"/>
     <w:multiLevelType w:val="hybridMultilevel"/>
@@ -4866,7 +4852,7 @@
 </file>
 
 <file path=word/styles.xml><?xml version="1.0" encoding="utf-8"?>
-<w:styles xmlns:mc="http://schemas.openxmlformats.org/markup-compatibility/2006" xmlns:r="http://schemas.openxmlformats.org/officeDocument/2006/relationships" xmlns:w="http://schemas.openxmlformats.org/wordprocessingml/2006/main" xmlns:w14="http://schemas.microsoft.com/office/word/2010/wordml" xmlns:w15="http://schemas.microsoft.com/office/word/2012/wordml" xmlns:w16cex="http://schemas.microsoft.com/office/word/2018/wordml/cex" xmlns:w16cid="http://schemas.microsoft.com/office/word/2016/wordml/cid" xmlns:w16="http://schemas.microsoft.com/office/word/2018/wordml" xmlns:w16sdtdh="http://schemas.microsoft.com/office/word/2020/wordml/sdtdatahash" xmlns:w16se="http://schemas.microsoft.com/office/word/2015/wordml/symex" mc:Ignorable="w14 w15 w16se w16cid w16 w16cex w16sdtdh">
+<w:styles xmlns:mc="http://schemas.openxmlformats.org/markup-compatibility/2006" xmlns:r="http://schemas.openxmlformats.org/officeDocument/2006/relationships" xmlns:w="http://schemas.openxmlformats.org/wordprocessingml/2006/main" xmlns:w14="http://schemas.microsoft.com/office/word/2010/wordml" xmlns:w15="http://schemas.microsoft.com/office/word/2012/wordml" xmlns:w16cex="http://schemas.microsoft.com/office/word/2018/wordml/cex" xmlns:w16cid="http://schemas.microsoft.com/office/word/2016/wordml/cid" xmlns:w16="http://schemas.microsoft.com/office/word/2018/wordml" xmlns:w16se="http://schemas.microsoft.com/office/word/2015/wordml/symex" mc:Ignorable="w14 w15 w16se w16cid w16 w16cex">
   <w:docDefaults>
     <w:rPrDefault>
       <w:rPr>

</xml_diff>

<commit_message>
Hw1 add more results and change ratio outputs in doc
</commit_message>
<xml_diff>
--- a/Hw1/ee046746_hw1_207734088_034462796.docx
+++ b/Hw1/ee046746_hw1_207734088_034462796.docx
@@ -226,7 +226,6 @@
         <w:bidi/>
         <w:ind w:left="360" w:hanging="360"/>
         <w:rPr>
-          <w:rFonts w:hint="cs"/>
           <w:rtl/>
         </w:rPr>
       </w:pPr>
@@ -4038,7 +4037,35 @@
           <w:sz w:val="28"/>
           <w:szCs w:val="28"/>
         </w:rPr>
-        <w:t xml:space="preserve"> image 01 vs image 04:</w:t>
+        <w:t xml:space="preserve"> image 01 vs image 04</w:t>
+      </w:r>
+      <w:r>
+        <w:rPr>
+          <w:sz w:val="28"/>
+          <w:szCs w:val="28"/>
+        </w:rPr>
+        <w:t xml:space="preserve"> (</w:t>
+      </w:r>
+      <w:r>
+        <w:rPr>
+          <w:sz w:val="28"/>
+          <w:szCs w:val="28"/>
+        </w:rPr>
+        <w:t>ratio</w:t>
+      </w:r>
+      <w:r>
+        <w:rPr>
+          <w:sz w:val="28"/>
+          <w:szCs w:val="28"/>
+        </w:rPr>
+        <w:t>=0.6)</w:t>
+      </w:r>
+      <w:r>
+        <w:rPr>
+          <w:sz w:val="28"/>
+          <w:szCs w:val="28"/>
+        </w:rPr>
+        <w:t>:</w:t>
       </w:r>
       <w:r>
         <w:rPr>
@@ -4054,10 +4081,10 @@
           <w:szCs w:val="28"/>
         </w:rPr>
         <w:drawing>
-          <wp:inline distT="0" distB="0" distL="0" distR="0" wp14:anchorId="2ABE96D6" wp14:editId="38B808C8">
-            <wp:extent cx="5731510" cy="4298950"/>
-            <wp:effectExtent l="0" t="0" r="2540" b="6350"/>
-            <wp:docPr id="1" name="Picture 1"/>
+          <wp:inline distT="0" distB="0" distL="0" distR="0" wp14:anchorId="728435A9" wp14:editId="0581FD95">
+            <wp:extent cx="6096000" cy="4572000"/>
+            <wp:effectExtent l="0" t="0" r="0" b="0"/>
+            <wp:docPr id="21" name="Picture 21" descr="A picture containing diagram&#10;&#10;Description automatically generated"/>
             <wp:cNvGraphicFramePr>
               <a:graphicFrameLocks xmlns:a="http://schemas.openxmlformats.org/drawingml/2006/main" noChangeAspect="1"/>
             </wp:cNvGraphicFramePr>
@@ -4065,7 +4092,7 @@
               <a:graphicData uri="http://schemas.openxmlformats.org/drawingml/2006/picture">
                 <pic:pic xmlns:pic="http://schemas.openxmlformats.org/drawingml/2006/picture">
                   <pic:nvPicPr>
-                    <pic:cNvPr id="1" name="Picture 1"/>
+                    <pic:cNvPr id="21" name="Picture 21" descr="A picture containing diagram&#10;&#10;Description automatically generated"/>
                     <pic:cNvPicPr/>
                   </pic:nvPicPr>
                   <pic:blipFill>
@@ -4083,7 +4110,7 @@
                   <pic:spPr>
                     <a:xfrm>
                       <a:off x="0" y="0"/>
-                      <a:ext cx="5731510" cy="4298950"/>
+                      <a:ext cx="6096000" cy="4572000"/>
                     </a:xfrm>
                     <a:prstGeom prst="rect">
                       <a:avLst/>
@@ -4169,6 +4196,27 @@
           <w:sz w:val="28"/>
           <w:szCs w:val="28"/>
         </w:rPr>
+        <w:t xml:space="preserve"> (</w:t>
+      </w:r>
+      <w:r>
+        <w:rPr>
+          <w:sz w:val="28"/>
+          <w:szCs w:val="28"/>
+        </w:rPr>
+        <w:t>ratio</w:t>
+      </w:r>
+      <w:r>
+        <w:rPr>
+          <w:sz w:val="28"/>
+          <w:szCs w:val="28"/>
+        </w:rPr>
+        <w:t>=0.4)</w:t>
+      </w:r>
+      <w:r>
+        <w:rPr>
+          <w:sz w:val="28"/>
+          <w:szCs w:val="28"/>
+        </w:rPr>
         <w:t>:</w:t>
       </w:r>
       <w:r>
@@ -4185,10 +4233,10 @@
           <w:szCs w:val="28"/>
         </w:rPr>
         <w:drawing>
-          <wp:inline distT="0" distB="0" distL="0" distR="0" wp14:anchorId="372CF273" wp14:editId="5FB368F1">
-            <wp:extent cx="5731510" cy="4298950"/>
-            <wp:effectExtent l="0" t="0" r="2540" b="6350"/>
-            <wp:docPr id="2" name="Picture 2" descr="A picture containing surface chart&#10;&#10;Description automatically generated"/>
+          <wp:inline distT="0" distB="0" distL="0" distR="0" wp14:anchorId="27FFBE80" wp14:editId="38975D46">
+            <wp:extent cx="6096000" cy="4572000"/>
+            <wp:effectExtent l="0" t="0" r="0" b="0"/>
+            <wp:docPr id="27" name="Picture 27" descr="Graphical user interface, application&#10;&#10;Description automatically generated"/>
             <wp:cNvGraphicFramePr>
               <a:graphicFrameLocks xmlns:a="http://schemas.openxmlformats.org/drawingml/2006/main" noChangeAspect="1"/>
             </wp:cNvGraphicFramePr>
@@ -4196,7 +4244,7 @@
               <a:graphicData uri="http://schemas.openxmlformats.org/drawingml/2006/picture">
                 <pic:pic xmlns:pic="http://schemas.openxmlformats.org/drawingml/2006/picture">
                   <pic:nvPicPr>
-                    <pic:cNvPr id="2" name="Picture 2" descr="A picture containing surface chart&#10;&#10;Description automatically generated"/>
+                    <pic:cNvPr id="27" name="Picture 27" descr="Graphical user interface, application&#10;&#10;Description automatically generated"/>
                     <pic:cNvPicPr/>
                   </pic:nvPicPr>
                   <pic:blipFill>
@@ -4214,7 +4262,7 @@
                   <pic:spPr>
                     <a:xfrm>
                       <a:off x="0" y="0"/>
-                      <a:ext cx="5731510" cy="4298950"/>
+                      <a:ext cx="6096000" cy="4572000"/>
                     </a:xfrm>
                     <a:prstGeom prst="rect">
                       <a:avLst/>
@@ -4232,7 +4280,42 @@
           <w:szCs w:val="28"/>
         </w:rPr>
         <w:br/>
-        <w:t>We can see that BRIEF works well also when there is a different perspective on the scene. It matches the same building.</w:t>
+        <w:t xml:space="preserve">We can see that BRIEF works well also when there is a different perspective on the scene. It matches the same </w:t>
+      </w:r>
+      <w:r>
+        <w:rPr>
+          <w:sz w:val="28"/>
+          <w:szCs w:val="28"/>
+        </w:rPr>
+        <w:t xml:space="preserve">high </w:t>
+      </w:r>
+      <w:r>
+        <w:rPr>
+          <w:sz w:val="28"/>
+          <w:szCs w:val="28"/>
+        </w:rPr>
+        <w:t>building</w:t>
+      </w:r>
+      <w:r>
+        <w:rPr>
+          <w:sz w:val="28"/>
+          <w:szCs w:val="28"/>
+        </w:rPr>
+        <w:t>’s corners</w:t>
+      </w:r>
+      <w:r>
+        <w:rPr>
+          <w:sz w:val="28"/>
+          <w:szCs w:val="28"/>
+        </w:rPr>
+        <w:t>.</w:t>
+      </w:r>
+      <w:r>
+        <w:rPr>
+          <w:sz w:val="28"/>
+          <w:szCs w:val="28"/>
+        </w:rPr>
+        <w:t xml:space="preserve"> But due to the amount of details that are missing in one image vs the other, there are many false positive.</w:t>
       </w:r>
     </w:p>
     <w:p>
@@ -4253,6 +4336,7 @@
           <w:sz w:val="28"/>
           <w:szCs w:val="28"/>
         </w:rPr>
+        <w:lastRenderedPageBreak/>
         <w:t>pf_scan_scaled</w:t>
       </w:r>
       <w:proofErr w:type="spellEnd"/>
@@ -4277,6 +4361,27 @@
           <w:sz w:val="28"/>
           <w:szCs w:val="28"/>
         </w:rPr>
+        <w:t xml:space="preserve"> (</w:t>
+      </w:r>
+      <w:r>
+        <w:rPr>
+          <w:sz w:val="28"/>
+          <w:szCs w:val="28"/>
+        </w:rPr>
+        <w:t>ratio</w:t>
+      </w:r>
+      <w:r>
+        <w:rPr>
+          <w:sz w:val="28"/>
+          <w:szCs w:val="28"/>
+        </w:rPr>
+        <w:t>=0.6)</w:t>
+      </w:r>
+      <w:r>
+        <w:rPr>
+          <w:sz w:val="28"/>
+          <w:szCs w:val="28"/>
+        </w:rPr>
         <w:t>:</w:t>
       </w:r>
       <w:r>
@@ -4286,10 +4391,10 @@
           <w:szCs w:val="28"/>
         </w:rPr>
         <w:drawing>
-          <wp:inline distT="0" distB="0" distL="0" distR="0" wp14:anchorId="228E056D" wp14:editId="45512043">
-            <wp:extent cx="5731510" cy="4298950"/>
-            <wp:effectExtent l="0" t="0" r="2540" b="6350"/>
-            <wp:docPr id="3" name="Picture 3" descr="Graphical user interface, chart, surface chart&#10;&#10;Description automatically generated"/>
+          <wp:inline distT="0" distB="0" distL="0" distR="0" wp14:anchorId="31753909" wp14:editId="6D5B4059">
+            <wp:extent cx="6096000" cy="4572000"/>
+            <wp:effectExtent l="0" t="0" r="0" b="0"/>
+            <wp:docPr id="28" name="Picture 28"/>
             <wp:cNvGraphicFramePr>
               <a:graphicFrameLocks xmlns:a="http://schemas.openxmlformats.org/drawingml/2006/main" noChangeAspect="1"/>
             </wp:cNvGraphicFramePr>
@@ -4297,7 +4402,7 @@
               <a:graphicData uri="http://schemas.openxmlformats.org/drawingml/2006/picture">
                 <pic:pic xmlns:pic="http://schemas.openxmlformats.org/drawingml/2006/picture">
                   <pic:nvPicPr>
-                    <pic:cNvPr id="3" name="Picture 3" descr="Graphical user interface, chart, surface chart&#10;&#10;Description automatically generated"/>
+                    <pic:cNvPr id="28" name="Picture 28"/>
                     <pic:cNvPicPr/>
                   </pic:nvPicPr>
                   <pic:blipFill>
@@ -4315,7 +4420,7 @@
                   <pic:spPr>
                     <a:xfrm>
                       <a:off x="0" y="0"/>
-                      <a:ext cx="5731510" cy="4298950"/>
+                      <a:ext cx="6096000" cy="4572000"/>
                     </a:xfrm>
                     <a:prstGeom prst="rect">
                       <a:avLst/>
@@ -4333,14 +4438,56 @@
           <w:szCs w:val="28"/>
         </w:rPr>
         <w:br/>
-      </w:r>
-      <w:r>
-        <w:rPr>
-          <w:sz w:val="28"/>
-          <w:szCs w:val="28"/>
-        </w:rPr>
-        <w:lastRenderedPageBreak/>
-        <w:t>under perspective transformation, it seems that the feature points are preserved and match.</w:t>
+        <w:t xml:space="preserve">under perspective transformation, it seems that </w:t>
+      </w:r>
+      <w:r>
+        <w:rPr>
+          <w:sz w:val="28"/>
+          <w:szCs w:val="28"/>
+        </w:rPr>
+        <w:t xml:space="preserve">there are </w:t>
+      </w:r>
+      <w:r>
+        <w:rPr>
+          <w:sz w:val="28"/>
+          <w:szCs w:val="28"/>
+        </w:rPr>
+        <w:t xml:space="preserve">feature points </w:t>
+      </w:r>
+      <w:r>
+        <w:rPr>
+          <w:sz w:val="28"/>
+          <w:szCs w:val="28"/>
+        </w:rPr>
+        <w:t>which</w:t>
+      </w:r>
+      <w:r>
+        <w:rPr>
+          <w:sz w:val="28"/>
+          <w:szCs w:val="28"/>
+        </w:rPr>
+        <w:t xml:space="preserve"> match</w:t>
+      </w:r>
+      <w:r>
+        <w:rPr>
+          <w:sz w:val="28"/>
+          <w:szCs w:val="28"/>
+        </w:rPr>
+        <w:t xml:space="preserve"> (for example the ‘p’ letter in ‘Computer’</w:t>
+      </w:r>
+      <w:r>
+        <w:rPr>
+          <w:sz w:val="28"/>
+          <w:szCs w:val="28"/>
+        </w:rPr>
+        <w:t>.</w:t>
+      </w:r>
+      <w:r>
+        <w:rPr>
+          <w:sz w:val="28"/>
+          <w:szCs w:val="28"/>
+        </w:rPr>
+        <w:t xml:space="preserve"> Reducing the r parameter might show better robust results.</w:t>
       </w:r>
     </w:p>
     <w:p>
@@ -4361,6 +4508,7 @@
           <w:sz w:val="28"/>
           <w:szCs w:val="28"/>
         </w:rPr>
+        <w:lastRenderedPageBreak/>
         <w:t>pf_scan_scaled</w:t>
       </w:r>
       <w:proofErr w:type="spellEnd"/>
@@ -4392,6 +4540,27 @@
           <w:sz w:val="28"/>
           <w:szCs w:val="28"/>
         </w:rPr>
+        <w:t xml:space="preserve"> (</w:t>
+      </w:r>
+      <w:r>
+        <w:rPr>
+          <w:sz w:val="28"/>
+          <w:szCs w:val="28"/>
+        </w:rPr>
+        <w:t>ratio</w:t>
+      </w:r>
+      <w:r>
+        <w:rPr>
+          <w:sz w:val="28"/>
+          <w:szCs w:val="28"/>
+        </w:rPr>
+        <w:t>=0.6)</w:t>
+      </w:r>
+      <w:r>
+        <w:rPr>
+          <w:sz w:val="28"/>
+          <w:szCs w:val="28"/>
+        </w:rPr>
         <w:t>:</w:t>
       </w:r>
       <w:r>
@@ -4401,10 +4570,10 @@
           <w:szCs w:val="28"/>
         </w:rPr>
         <w:drawing>
-          <wp:inline distT="0" distB="0" distL="0" distR="0" wp14:anchorId="0EC82E8B" wp14:editId="06B48B3C">
-            <wp:extent cx="5731510" cy="4298950"/>
-            <wp:effectExtent l="0" t="0" r="2540" b="6350"/>
-            <wp:docPr id="4" name="Picture 4" descr="A picture containing diagram&#10;&#10;Description automatically generated"/>
+          <wp:inline distT="0" distB="0" distL="0" distR="0" wp14:anchorId="7D81618F" wp14:editId="62756E93">
+            <wp:extent cx="6096000" cy="4572000"/>
+            <wp:effectExtent l="0" t="0" r="0" b="0"/>
+            <wp:docPr id="29" name="Picture 29" descr="A picture containing diagram&#10;&#10;Description automatically generated"/>
             <wp:cNvGraphicFramePr>
               <a:graphicFrameLocks xmlns:a="http://schemas.openxmlformats.org/drawingml/2006/main" noChangeAspect="1"/>
             </wp:cNvGraphicFramePr>
@@ -4412,7 +4581,7 @@
               <a:graphicData uri="http://schemas.openxmlformats.org/drawingml/2006/picture">
                 <pic:pic xmlns:pic="http://schemas.openxmlformats.org/drawingml/2006/picture">
                   <pic:nvPicPr>
-                    <pic:cNvPr id="4" name="Picture 4" descr="A picture containing diagram&#10;&#10;Description automatically generated"/>
+                    <pic:cNvPr id="29" name="Picture 29" descr="A picture containing diagram&#10;&#10;Description automatically generated"/>
                     <pic:cNvPicPr/>
                   </pic:nvPicPr>
                   <pic:blipFill>
@@ -4430,7 +4599,7 @@
                   <pic:spPr>
                     <a:xfrm>
                       <a:off x="0" y="0"/>
-                      <a:ext cx="5731510" cy="4298950"/>
+                      <a:ext cx="6096000" cy="4572000"/>
                     </a:xfrm>
                     <a:prstGeom prst="rect">
                       <a:avLst/>
@@ -4448,28 +4617,13 @@
           <w:szCs w:val="28"/>
         </w:rPr>
         <w:br/>
-        <w:t>Since the CV book image is not rotated on the floor, we can see that the BRIEF operates very good. It also finds some false matches against other books though.</w:t>
-      </w:r>
-    </w:p>
-    <w:p>
-      <w:pPr>
-        <w:pStyle w:val="ListParagraph"/>
-        <w:numPr>
-          <w:ilvl w:val="2"/>
-          <w:numId w:val="5"/>
-        </w:numPr>
-        <w:rPr>
-          <w:sz w:val="28"/>
-          <w:szCs w:val="28"/>
-        </w:rPr>
-      </w:pPr>
+      </w:r>
       <w:proofErr w:type="spellStart"/>
       <w:r>
         <w:rPr>
           <w:sz w:val="28"/>
           <w:szCs w:val="28"/>
         </w:rPr>
-        <w:lastRenderedPageBreak/>
         <w:t>pf_scan_scaled</w:t>
       </w:r>
       <w:proofErr w:type="spellEnd"/>
@@ -4493,7 +4647,7 @@
           <w:sz w:val="28"/>
           <w:szCs w:val="28"/>
         </w:rPr>
-        <w:t>floor_rot</w:t>
+        <w:t>floor</w:t>
       </w:r>
       <w:proofErr w:type="spellEnd"/>
       <w:r>
@@ -4501,14 +4655,21 @@
           <w:sz w:val="28"/>
           <w:szCs w:val="28"/>
         </w:rPr>
-        <w:t>:</w:t>
-      </w:r>
-      <w:r>
-        <w:rPr>
-          <w:sz w:val="28"/>
-          <w:szCs w:val="28"/>
-        </w:rPr>
-        <w:br/>
+        <w:t xml:space="preserve"> (ratio=0.</w:t>
+      </w:r>
+      <w:r>
+        <w:rPr>
+          <w:sz w:val="28"/>
+          <w:szCs w:val="28"/>
+        </w:rPr>
+        <w:t>4</w:t>
+      </w:r>
+      <w:r>
+        <w:rPr>
+          <w:sz w:val="28"/>
+          <w:szCs w:val="28"/>
+        </w:rPr>
+        <w:t>):</w:t>
       </w:r>
       <w:r>
         <w:rPr>
@@ -4517,10 +4678,10 @@
           <w:szCs w:val="28"/>
         </w:rPr>
         <w:drawing>
-          <wp:inline distT="0" distB="0" distL="0" distR="0" wp14:anchorId="0CA207FC" wp14:editId="6F312CFE">
-            <wp:extent cx="5731510" cy="4298950"/>
-            <wp:effectExtent l="0" t="0" r="2540" b="6350"/>
-            <wp:docPr id="5" name="Picture 5" descr="A picture containing diagram&#10;&#10;Description automatically generated"/>
+          <wp:inline distT="0" distB="0" distL="0" distR="0" wp14:anchorId="4760B760" wp14:editId="46D388C2">
+            <wp:extent cx="6096000" cy="4572000"/>
+            <wp:effectExtent l="0" t="0" r="0" b="0"/>
+            <wp:docPr id="34" name="Picture 34" descr="A picture containing diagram&#10;&#10;Description automatically generated"/>
             <wp:cNvGraphicFramePr>
               <a:graphicFrameLocks xmlns:a="http://schemas.openxmlformats.org/drawingml/2006/main" noChangeAspect="1"/>
             </wp:cNvGraphicFramePr>
@@ -4528,7 +4689,7 @@
               <a:graphicData uri="http://schemas.openxmlformats.org/drawingml/2006/picture">
                 <pic:pic xmlns:pic="http://schemas.openxmlformats.org/drawingml/2006/picture">
                   <pic:nvPicPr>
-                    <pic:cNvPr id="5" name="Picture 5" descr="A picture containing diagram&#10;&#10;Description automatically generated"/>
+                    <pic:cNvPr id="34" name="Picture 34" descr="A picture containing diagram&#10;&#10;Description automatically generated"/>
                     <pic:cNvPicPr/>
                   </pic:nvPicPr>
                   <pic:blipFill>
@@ -4546,7 +4707,7 @@
                   <pic:spPr>
                     <a:xfrm>
                       <a:off x="0" y="0"/>
-                      <a:ext cx="5731510" cy="4298950"/>
+                      <a:ext cx="6096000" cy="4572000"/>
                     </a:xfrm>
                     <a:prstGeom prst="rect">
                       <a:avLst/>
@@ -4564,7 +4725,28 @@
           <w:szCs w:val="28"/>
         </w:rPr>
         <w:br/>
-        <w:t>When rotation is applied, we see the performance degrade and BRIEF can’t match the correct book over the others. It finds matches similarly against all books.</w:t>
+      </w:r>
+      <w:r>
+        <w:rPr>
+          <w:sz w:val="28"/>
+          <w:szCs w:val="28"/>
+        </w:rPr>
+        <w:lastRenderedPageBreak/>
+        <w:t xml:space="preserve">Since the CV book image is not rotated on the floor, we can see that the BRIEF operates very </w:t>
+      </w:r>
+      <w:r>
+        <w:rPr>
+          <w:sz w:val="28"/>
+          <w:szCs w:val="28"/>
+        </w:rPr>
+        <w:t>well</w:t>
+      </w:r>
+      <w:r>
+        <w:rPr>
+          <w:sz w:val="28"/>
+          <w:szCs w:val="28"/>
+        </w:rPr>
+        <w:t>. It also finds some false matches against other books though.</w:t>
       </w:r>
     </w:p>
     <w:p>
@@ -4585,7 +4767,6 @@
           <w:sz w:val="28"/>
           <w:szCs w:val="28"/>
         </w:rPr>
-        <w:lastRenderedPageBreak/>
         <w:t>pf_scan_scaled</w:t>
       </w:r>
       <w:proofErr w:type="spellEnd"/>
@@ -4602,7 +4783,14 @@
           <w:sz w:val="28"/>
           <w:szCs w:val="28"/>
         </w:rPr>
-        <w:t>pf_pile</w:t>
+        <w:t>pf_</w:t>
+      </w:r>
+      <w:r>
+        <w:rPr>
+          <w:sz w:val="28"/>
+          <w:szCs w:val="28"/>
+        </w:rPr>
+        <w:t>floor_rot</w:t>
       </w:r>
       <w:proofErr w:type="spellEnd"/>
       <w:r>
@@ -4610,19 +4798,47 @@
           <w:sz w:val="28"/>
           <w:szCs w:val="28"/>
         </w:rPr>
+        <w:t xml:space="preserve"> (</w:t>
+      </w:r>
+      <w:r>
+        <w:rPr>
+          <w:sz w:val="28"/>
+          <w:szCs w:val="28"/>
+        </w:rPr>
+        <w:t>ratio</w:t>
+      </w:r>
+      <w:r>
+        <w:rPr>
+          <w:sz w:val="28"/>
+          <w:szCs w:val="28"/>
+        </w:rPr>
+        <w:t>=0.6)</w:t>
+      </w:r>
+      <w:r>
+        <w:rPr>
+          <w:sz w:val="28"/>
+          <w:szCs w:val="28"/>
+        </w:rPr>
         <w:t>:</w:t>
       </w:r>
       <w:r>
         <w:rPr>
+          <w:sz w:val="28"/>
+          <w:szCs w:val="28"/>
+        </w:rPr>
+        <w:br/>
+      </w:r>
+      <w:r>
+        <w:rPr>
           <w:noProof/>
           <w:sz w:val="28"/>
           <w:szCs w:val="28"/>
         </w:rPr>
         <w:drawing>
-          <wp:inline distT="0" distB="0" distL="0" distR="0" wp14:anchorId="5B78D883" wp14:editId="7FD8B96D">
-            <wp:extent cx="5731510" cy="4298950"/>
-            <wp:effectExtent l="0" t="0" r="2540" b="6350"/>
-            <wp:docPr id="6" name="Picture 6"/>
+          <wp:inline distT="0" distB="0" distL="0" distR="0" wp14:anchorId="34A2A23F" wp14:editId="27B51293">
+            <wp:extent cx="6096000" cy="4572000"/>
+            <wp:effectExtent l="0" t="0" r="0" b="0"/>
+            <wp:docPr id="30" name="Picture 30" descr="A picture containing diagram&#10;&#10;Description automatically generated"/>
             <wp:cNvGraphicFramePr>
               <a:graphicFrameLocks xmlns:a="http://schemas.openxmlformats.org/drawingml/2006/main" noChangeAspect="1"/>
             </wp:cNvGraphicFramePr>
@@ -4630,7 +4846,7 @@
               <a:graphicData uri="http://schemas.openxmlformats.org/drawingml/2006/picture">
                 <pic:pic xmlns:pic="http://schemas.openxmlformats.org/drawingml/2006/picture">
                   <pic:nvPicPr>
-                    <pic:cNvPr id="6" name="Picture 6"/>
+                    <pic:cNvPr id="30" name="Picture 30" descr="A picture containing diagram&#10;&#10;Description automatically generated"/>
                     <pic:cNvPicPr/>
                   </pic:nvPicPr>
                   <pic:blipFill>
@@ -4648,7 +4864,7 @@
                   <pic:spPr>
                     <a:xfrm>
                       <a:off x="0" y="0"/>
-                      <a:ext cx="5731510" cy="4298950"/>
+                      <a:ext cx="6096000" cy="4572000"/>
                     </a:xfrm>
                     <a:prstGeom prst="rect">
                       <a:avLst/>
@@ -4666,7 +4882,14 @@
           <w:szCs w:val="28"/>
         </w:rPr>
         <w:br/>
-        <w:t>Again, poor performance when rotating. Now the shape of the book against the background is also not clear and BRIEF doesn’t match OK.</w:t>
+        <w:t>When rotation is applied, we see the performance degrade and BRIEF can’t match the correct book over the others. It finds matches similarly against all books.</w:t>
+      </w:r>
+      <w:r>
+        <w:rPr>
+          <w:sz w:val="28"/>
+          <w:szCs w:val="28"/>
+        </w:rPr>
+        <w:t xml:space="preserve"> Even the most evident corners like the white corners cannot match between the 2 images.</w:t>
       </w:r>
     </w:p>
     <w:p>
@@ -4687,6 +4910,7 @@
           <w:sz w:val="28"/>
           <w:szCs w:val="28"/>
         </w:rPr>
+        <w:lastRenderedPageBreak/>
         <w:t>pf_scan_scaled</w:t>
       </w:r>
       <w:proofErr w:type="spellEnd"/>
@@ -4703,14 +4927,7 @@
           <w:sz w:val="28"/>
           <w:szCs w:val="28"/>
         </w:rPr>
-        <w:t>pf_</w:t>
-      </w:r>
-      <w:r>
-        <w:rPr>
-          <w:sz w:val="28"/>
-          <w:szCs w:val="28"/>
-        </w:rPr>
-        <w:t>stand</w:t>
+        <w:t>pf_pile</w:t>
       </w:r>
       <w:proofErr w:type="spellEnd"/>
       <w:r>
@@ -4718,6 +4935,27 @@
           <w:sz w:val="28"/>
           <w:szCs w:val="28"/>
         </w:rPr>
+        <w:t xml:space="preserve"> (</w:t>
+      </w:r>
+      <w:r>
+        <w:rPr>
+          <w:sz w:val="28"/>
+          <w:szCs w:val="28"/>
+        </w:rPr>
+        <w:t>ratio</w:t>
+      </w:r>
+      <w:r>
+        <w:rPr>
+          <w:sz w:val="28"/>
+          <w:szCs w:val="28"/>
+        </w:rPr>
+        <w:t>=0.6)</w:t>
+      </w:r>
+      <w:r>
+        <w:rPr>
+          <w:sz w:val="28"/>
+          <w:szCs w:val="28"/>
+        </w:rPr>
         <w:t>:</w:t>
       </w:r>
       <w:r>
@@ -4726,19 +4964,11 @@
           <w:sz w:val="28"/>
           <w:szCs w:val="28"/>
         </w:rPr>
-        <w:t xml:space="preserve"> </w:t>
-      </w:r>
-      <w:r>
-        <w:rPr>
-          <w:noProof/>
-          <w:sz w:val="28"/>
-          <w:szCs w:val="28"/>
-        </w:rPr>
         <w:drawing>
-          <wp:inline distT="0" distB="0" distL="0" distR="0" wp14:anchorId="375C61D2" wp14:editId="5B20A5BD">
-            <wp:extent cx="5731510" cy="4298950"/>
-            <wp:effectExtent l="0" t="0" r="2540" b="6350"/>
-            <wp:docPr id="7" name="Picture 7" descr="Chart, surface chart&#10;&#10;Description automatically generated"/>
+          <wp:inline distT="0" distB="0" distL="0" distR="0" wp14:anchorId="17281C93" wp14:editId="66B9F188">
+            <wp:extent cx="6096000" cy="4572000"/>
+            <wp:effectExtent l="0" t="0" r="0" b="0"/>
+            <wp:docPr id="31" name="Picture 31" descr="A picture containing chart&#10;&#10;Description automatically generated"/>
             <wp:cNvGraphicFramePr>
               <a:graphicFrameLocks xmlns:a="http://schemas.openxmlformats.org/drawingml/2006/main" noChangeAspect="1"/>
             </wp:cNvGraphicFramePr>
@@ -4746,7 +4976,7 @@
               <a:graphicData uri="http://schemas.openxmlformats.org/drawingml/2006/picture">
                 <pic:pic xmlns:pic="http://schemas.openxmlformats.org/drawingml/2006/picture">
                   <pic:nvPicPr>
-                    <pic:cNvPr id="7" name="Picture 7" descr="Chart, surface chart&#10;&#10;Description automatically generated"/>
+                    <pic:cNvPr id="31" name="Picture 31" descr="A picture containing chart&#10;&#10;Description automatically generated"/>
                     <pic:cNvPicPr/>
                   </pic:nvPicPr>
                   <pic:blipFill>
@@ -4764,7 +4994,7 @@
                   <pic:spPr>
                     <a:xfrm>
                       <a:off x="0" y="0"/>
-                      <a:ext cx="5731510" cy="4298950"/>
+                      <a:ext cx="6096000" cy="4572000"/>
                     </a:xfrm>
                     <a:prstGeom prst="rect">
                       <a:avLst/>
@@ -4778,11 +5008,93 @@
       </w:r>
       <w:r>
         <w:rPr>
+          <w:sz w:val="28"/>
+          <w:szCs w:val="28"/>
+        </w:rPr>
+        <w:br/>
+        <w:t>Again, poor performance when rotating. Now the shape of the book against the background is also not clear and BRIEF doesn’t match OK.</w:t>
+      </w:r>
+    </w:p>
+    <w:p>
+      <w:pPr>
+        <w:pStyle w:val="ListParagraph"/>
+        <w:numPr>
+          <w:ilvl w:val="2"/>
+          <w:numId w:val="5"/>
+        </w:numPr>
+        <w:rPr>
+          <w:sz w:val="28"/>
+          <w:szCs w:val="28"/>
+        </w:rPr>
+      </w:pPr>
+      <w:proofErr w:type="spellStart"/>
+      <w:r>
+        <w:rPr>
+          <w:sz w:val="28"/>
+          <w:szCs w:val="28"/>
+        </w:rPr>
+        <w:lastRenderedPageBreak/>
+        <w:t>pf_scan_scaled</w:t>
+      </w:r>
+      <w:proofErr w:type="spellEnd"/>
+      <w:r>
+        <w:rPr>
+          <w:sz w:val="28"/>
+          <w:szCs w:val="28"/>
+        </w:rPr>
+        <w:t xml:space="preserve"> vs </w:t>
+      </w:r>
+      <w:proofErr w:type="spellStart"/>
+      <w:r>
+        <w:rPr>
+          <w:sz w:val="28"/>
+          <w:szCs w:val="28"/>
+        </w:rPr>
+        <w:t>pf_</w:t>
+      </w:r>
+      <w:r>
+        <w:rPr>
+          <w:sz w:val="28"/>
+          <w:szCs w:val="28"/>
+        </w:rPr>
+        <w:t>stand</w:t>
+      </w:r>
+      <w:proofErr w:type="spellEnd"/>
+      <w:r>
+        <w:rPr>
+          <w:sz w:val="28"/>
+          <w:szCs w:val="28"/>
+        </w:rPr>
+        <w:t xml:space="preserve"> (</w:t>
+      </w:r>
+      <w:r>
+        <w:rPr>
+          <w:sz w:val="28"/>
+          <w:szCs w:val="28"/>
+        </w:rPr>
+        <w:t>ratio</w:t>
+      </w:r>
+      <w:r>
+        <w:rPr>
+          <w:sz w:val="28"/>
+          <w:szCs w:val="28"/>
+        </w:rPr>
+        <w:t>=0.6)</w:t>
+      </w:r>
+      <w:r>
+        <w:rPr>
+          <w:sz w:val="28"/>
+          <w:szCs w:val="28"/>
+        </w:rPr>
+        <w:t>:</w:t>
+      </w:r>
+      <w:r>
+        <w:rPr>
           <w:noProof/>
           <w:sz w:val="28"/>
           <w:szCs w:val="28"/>
         </w:rPr>
-        <w:br/>
+        <w:t xml:space="preserve"> </w:t>
       </w:r>
       <w:r>
         <w:rPr>
@@ -4790,37 +5102,11 @@
           <w:sz w:val="28"/>
           <w:szCs w:val="28"/>
         </w:rPr>
-        <w:lastRenderedPageBreak/>
-        <w:t>The standing book is not rotated against the original. We have a different perspective point, but brief handles it very well as we saw in the incline_* images.</w:t>
-      </w:r>
-      <w:r>
-        <w:rPr>
-          <w:noProof/>
-          <w:sz w:val="28"/>
-          <w:szCs w:val="28"/>
-        </w:rPr>
-        <w:br/>
-        <w:t>When we compare an image to itself we found a perfect match between the features:</w:t>
-      </w:r>
-      <w:r>
-        <w:rPr>
-          <w:noProof/>
-          <w:sz w:val="28"/>
-          <w:szCs w:val="28"/>
-        </w:rPr>
-        <w:br/>
-      </w:r>
-      <w:r>
-        <w:rPr>
-          <w:noProof/>
-          <w:sz w:val="28"/>
-          <w:szCs w:val="28"/>
-        </w:rPr>
         <w:drawing>
-          <wp:inline distT="0" distB="0" distL="0" distR="0" wp14:anchorId="45B49D58" wp14:editId="120F2EDD">
+          <wp:inline distT="0" distB="0" distL="0" distR="0" wp14:anchorId="2CBEEF46" wp14:editId="3414DB56">
             <wp:extent cx="6096000" cy="4572000"/>
             <wp:effectExtent l="0" t="0" r="0" b="0"/>
-            <wp:docPr id="8" name="Picture 8" descr="Graphical user interface&#10;&#10;Description automatically generated"/>
+            <wp:docPr id="32" name="Picture 32" descr="A picture containing chart&#10;&#10;Description automatically generated"/>
             <wp:cNvGraphicFramePr>
               <a:graphicFrameLocks xmlns:a="http://schemas.openxmlformats.org/drawingml/2006/main" noChangeAspect="1"/>
             </wp:cNvGraphicFramePr>
@@ -4828,7 +5114,7 @@
               <a:graphicData uri="http://schemas.openxmlformats.org/drawingml/2006/picture">
                 <pic:pic xmlns:pic="http://schemas.openxmlformats.org/drawingml/2006/picture">
                   <pic:nvPicPr>
-                    <pic:cNvPr id="8" name="Picture 8" descr="Graphical user interface&#10;&#10;Description automatically generated"/>
+                    <pic:cNvPr id="32" name="Picture 32" descr="A picture containing chart&#10;&#10;Description automatically generated"/>
                     <pic:cNvPicPr/>
                   </pic:nvPicPr>
                   <pic:blipFill>
@@ -4858,38 +5144,13 @@
           </wp:inline>
         </w:drawing>
       </w:r>
-    </w:p>
-    <w:p>
-      <w:pPr>
-        <w:pStyle w:val="ListParagraph"/>
-        <w:numPr>
-          <w:ilvl w:val="1"/>
-          <w:numId w:val="5"/>
-        </w:numPr>
-        <w:rPr>
-          <w:sz w:val="28"/>
-          <w:szCs w:val="28"/>
-        </w:rPr>
-      </w:pPr>
-    </w:p>
-    <w:p>
-      <w:pPr>
-        <w:pStyle w:val="ListParagraph"/>
-        <w:numPr>
-          <w:ilvl w:val="2"/>
-          <w:numId w:val="5"/>
-        </w:numPr>
-        <w:rPr>
-          <w:sz w:val="28"/>
-          <w:szCs w:val="28"/>
-        </w:rPr>
-      </w:pPr>
-      <w:r>
-        <w:rPr>
-          <w:sz w:val="28"/>
-          <w:szCs w:val="28"/>
-        </w:rPr>
-        <w:t xml:space="preserve">As we saw in the comparison of </w:t>
+      <w:r>
+        <w:rPr>
+          <w:noProof/>
+          <w:sz w:val="28"/>
+          <w:szCs w:val="28"/>
+        </w:rPr>
+        <w:br/>
       </w:r>
       <w:proofErr w:type="spellStart"/>
       <w:r>
@@ -4897,7 +5158,7 @@
           <w:sz w:val="28"/>
           <w:szCs w:val="28"/>
         </w:rPr>
-        <w:t>cheickenbroth</w:t>
+        <w:t>pf_scan_scaled</w:t>
       </w:r>
       <w:proofErr w:type="spellEnd"/>
       <w:r>
@@ -4905,7 +5166,7 @@
           <w:sz w:val="28"/>
           <w:szCs w:val="28"/>
         </w:rPr>
-        <w:t xml:space="preserve"> images 01 and 04 the BRIEF performed well even under changes of illumination. This is so, since we calculate the R value in </w:t>
+        <w:t xml:space="preserve"> vs </w:t>
       </w:r>
       <w:proofErr w:type="spellStart"/>
       <w:r>
@@ -4913,7 +5174,14 @@
           <w:sz w:val="28"/>
           <w:szCs w:val="28"/>
         </w:rPr>
-        <w:t>DoG</w:t>
+        <w:t>pf_</w:t>
+      </w:r>
+      <w:r>
+        <w:rPr>
+          <w:sz w:val="28"/>
+          <w:szCs w:val="28"/>
+        </w:rPr>
+        <w:t>stand</w:t>
       </w:r>
       <w:proofErr w:type="spellEnd"/>
       <w:r>
@@ -4921,184 +5189,55 @@
           <w:sz w:val="28"/>
           <w:szCs w:val="28"/>
         </w:rPr>
-        <w:t xml:space="preserve"> filtering as a ratio between trace^2 and det of the gradient’s covariance matrix. Thus, as we saw in lecture, it will be invariant to scale and illumination (better in this sense from Harris Detector).</w:t>
-      </w:r>
-      <w:r>
-        <w:rPr>
-          <w:sz w:val="28"/>
-          <w:szCs w:val="28"/>
-        </w:rPr>
-        <w:t xml:space="preserve"> Also, multiplying each pixel in the image (</w:t>
-      </w:r>
-      <w:proofErr w:type="gramStart"/>
-      <w:r>
-        <w:rPr>
-          <w:sz w:val="28"/>
-          <w:szCs w:val="28"/>
-        </w:rPr>
-        <w:t>and also</w:t>
-      </w:r>
-      <w:proofErr w:type="gramEnd"/>
-      <w:r>
-        <w:rPr>
-          <w:sz w:val="28"/>
-          <w:szCs w:val="28"/>
-        </w:rPr>
-        <w:t xml:space="preserve"> adding a bias to the pixel BTW) won’t change the relation between I(x) &lt; I(y). it will preserve the same sign as we wish under illumination changes.</w:t>
-      </w:r>
-    </w:p>
-    <w:p>
-      <w:pPr>
-        <w:pStyle w:val="ListParagraph"/>
-        <w:numPr>
-          <w:ilvl w:val="2"/>
-          <w:numId w:val="5"/>
-        </w:numPr>
-        <w:rPr>
-          <w:sz w:val="28"/>
-          <w:szCs w:val="28"/>
-        </w:rPr>
-      </w:pPr>
-      <w:r>
-        <w:rPr>
-          <w:sz w:val="28"/>
-          <w:szCs w:val="28"/>
-        </w:rPr>
-        <w:t xml:space="preserve">We can relate to the scale in which the feature was detected and get a </w:t>
-      </w:r>
-      <w:proofErr w:type="spellStart"/>
-      <w:r>
-        <w:rPr>
-          <w:sz w:val="28"/>
-          <w:szCs w:val="28"/>
-        </w:rPr>
-        <w:t>patchWidth</w:t>
-      </w:r>
-      <w:proofErr w:type="spellEnd"/>
-      <w:r>
-        <w:rPr>
-          <w:sz w:val="28"/>
-          <w:szCs w:val="28"/>
-        </w:rPr>
-        <w:t xml:space="preserve"> that is scaled to that scale (not only 9x9 for all scales). This is what’s done in SIFT and other similar approaches.</w:t>
-      </w:r>
-    </w:p>
-    <w:p>
-      <w:pPr>
-        <w:pStyle w:val="ListParagraph"/>
-        <w:numPr>
-          <w:ilvl w:val="2"/>
-          <w:numId w:val="5"/>
-        </w:numPr>
-        <w:rPr>
-          <w:rFonts w:ascii="Calibri" w:hAnsi="Calibri" w:cs="Calibri"/>
-          <w:sz w:val="28"/>
-          <w:szCs w:val="28"/>
-        </w:rPr>
-      </w:pPr>
-      <w:r>
-        <w:rPr>
-          <w:rFonts w:ascii="Calibri" w:hAnsi="Calibri" w:cs="Calibri"/>
-          <w:color w:val="24292E"/>
-          <w:sz w:val="28"/>
-          <w:szCs w:val="28"/>
-          <w:shd w:val="clear" w:color="auto" w:fill="FFFFFF"/>
-        </w:rPr>
-        <w:t>T</w:t>
-      </w:r>
-      <w:r>
-        <w:rPr>
-          <w:rFonts w:ascii="Calibri" w:hAnsi="Calibri" w:cs="Calibri"/>
-          <w:color w:val="24292E"/>
-          <w:sz w:val="28"/>
-          <w:szCs w:val="28"/>
-          <w:shd w:val="clear" w:color="auto" w:fill="FFFFFF"/>
-        </w:rPr>
-        <w:t>ook</w:t>
-      </w:r>
-      <w:r>
-        <w:rPr>
-          <w:rFonts w:ascii="Calibri" w:hAnsi="Calibri" w:cs="Calibri"/>
-          <w:color w:val="24292E"/>
-          <w:sz w:val="28"/>
-          <w:szCs w:val="28"/>
-          <w:shd w:val="clear" w:color="auto" w:fill="FFFFFF"/>
-        </w:rPr>
-        <w:t xml:space="preserve"> the </w:t>
-      </w:r>
-      <w:r>
-        <w:rPr>
-          <w:rStyle w:val="HTMLCode"/>
-          <w:rFonts w:ascii="Calibri" w:eastAsiaTheme="majorEastAsia" w:hAnsi="Calibri" w:cs="Calibri"/>
-          <w:color w:val="24292E"/>
-          <w:sz w:val="28"/>
-          <w:szCs w:val="28"/>
-        </w:rPr>
-        <w:t>model_chickenbroth.jpg</w:t>
-      </w:r>
-      <w:r>
-        <w:rPr>
-          <w:rFonts w:ascii="Calibri" w:hAnsi="Calibri" w:cs="Calibri"/>
-          <w:color w:val="24292E"/>
-          <w:sz w:val="28"/>
-          <w:szCs w:val="28"/>
-          <w:shd w:val="clear" w:color="auto" w:fill="FFFFFF"/>
-        </w:rPr>
-        <w:t> test image and match</w:t>
-      </w:r>
-      <w:r>
-        <w:rPr>
-          <w:rFonts w:ascii="Calibri" w:hAnsi="Calibri" w:cs="Calibri"/>
-          <w:color w:val="24292E"/>
-          <w:sz w:val="28"/>
-          <w:szCs w:val="28"/>
-          <w:shd w:val="clear" w:color="auto" w:fill="FFFFFF"/>
-        </w:rPr>
-        <w:t>ed</w:t>
-      </w:r>
-      <w:r>
-        <w:rPr>
-          <w:rFonts w:ascii="Calibri" w:hAnsi="Calibri" w:cs="Calibri"/>
-          <w:color w:val="24292E"/>
-          <w:sz w:val="28"/>
-          <w:szCs w:val="28"/>
-          <w:shd w:val="clear" w:color="auto" w:fill="FFFFFF"/>
-        </w:rPr>
-        <w:t xml:space="preserve"> it to itself while rotating the second image in increments of 10 degrees</w:t>
-      </w:r>
-      <w:r>
-        <w:rPr>
-          <w:rFonts w:ascii="Calibri" w:hAnsi="Calibri" w:cs="Calibri"/>
-          <w:color w:val="24292E"/>
-          <w:sz w:val="28"/>
-          <w:szCs w:val="28"/>
-          <w:shd w:val="clear" w:color="auto" w:fill="FFFFFF"/>
-        </w:rPr>
-        <w:t>. Got the following bar plot:</w:t>
-      </w:r>
-      <w:r>
-        <w:rPr>
-          <w:rFonts w:ascii="Calibri" w:hAnsi="Calibri" w:cs="Calibri"/>
-          <w:color w:val="24292E"/>
-          <w:sz w:val="28"/>
-          <w:szCs w:val="28"/>
-          <w:shd w:val="clear" w:color="auto" w:fill="FFFFFF"/>
-        </w:rPr>
-        <w:br/>
-      </w:r>
-      <w:r>
-        <w:rPr>
-          <w:rFonts w:ascii="Calibri" w:hAnsi="Calibri" w:cs="Calibri"/>
+        <w:t xml:space="preserve"> (</w:t>
+      </w:r>
+      <w:r>
+        <w:rPr>
+          <w:sz w:val="28"/>
+          <w:szCs w:val="28"/>
+        </w:rPr>
+        <w:t>ratio</w:t>
+      </w:r>
+      <w:r>
+        <w:rPr>
+          <w:sz w:val="28"/>
+          <w:szCs w:val="28"/>
+        </w:rPr>
+        <w:t>=0.</w:t>
+      </w:r>
+      <w:r>
+        <w:rPr>
+          <w:sz w:val="28"/>
+          <w:szCs w:val="28"/>
+        </w:rPr>
+        <w:t>4</w:t>
+      </w:r>
+      <w:r>
+        <w:rPr>
+          <w:sz w:val="28"/>
+          <w:szCs w:val="28"/>
+        </w:rPr>
+        <w:t>):</w:t>
+      </w:r>
+      <w:r>
+        <w:rPr>
           <w:noProof/>
           <w:sz w:val="28"/>
           <w:szCs w:val="28"/>
         </w:rPr>
-        <w:lastRenderedPageBreak/>
+        <w:t xml:space="preserve"> </w:t>
+      </w:r>
+      <w:r>
+        <w:rPr>
+          <w:noProof/>
+          <w:sz w:val="28"/>
+          <w:szCs w:val="28"/>
+        </w:rPr>
         <w:drawing>
-          <wp:inline distT="0" distB="0" distL="0" distR="0" wp14:anchorId="20FC1D56" wp14:editId="52EE9B51">
+          <wp:inline distT="0" distB="0" distL="0" distR="0" wp14:anchorId="03115880" wp14:editId="16354B71">
             <wp:extent cx="6096000" cy="4572000"/>
             <wp:effectExtent l="0" t="0" r="0" b="0"/>
-            <wp:docPr id="9" name="Picture 9" descr="Chart, histogram&#10;&#10;Description automatically generated"/>
+            <wp:docPr id="33" name="Picture 33" descr="A picture containing diagram&#10;&#10;Description automatically generated"/>
             <wp:cNvGraphicFramePr>
               <a:graphicFrameLocks xmlns:a="http://schemas.openxmlformats.org/drawingml/2006/main" noChangeAspect="1"/>
             </wp:cNvGraphicFramePr>
@@ -5106,7 +5245,7 @@
               <a:graphicData uri="http://schemas.openxmlformats.org/drawingml/2006/picture">
                 <pic:pic xmlns:pic="http://schemas.openxmlformats.org/drawingml/2006/picture">
                   <pic:nvPicPr>
-                    <pic:cNvPr id="9" name="Picture 9" descr="Chart, histogram&#10;&#10;Description automatically generated"/>
+                    <pic:cNvPr id="33" name="Picture 33" descr="A picture containing diagram&#10;&#10;Description automatically generated"/>
                     <pic:cNvPicPr/>
                   </pic:nvPicPr>
                   <pic:blipFill>
@@ -5136,6 +5275,411 @@
           </wp:inline>
         </w:drawing>
       </w:r>
+    </w:p>
+    <w:p>
+      <w:pPr>
+        <w:pStyle w:val="ListParagraph"/>
+        <w:ind w:left="1224"/>
+        <w:rPr>
+          <w:noProof/>
+          <w:sz w:val="28"/>
+          <w:szCs w:val="28"/>
+        </w:rPr>
+      </w:pPr>
+      <w:r>
+        <w:rPr>
+          <w:noProof/>
+          <w:sz w:val="28"/>
+          <w:szCs w:val="28"/>
+        </w:rPr>
+        <w:lastRenderedPageBreak/>
+        <w:t>The standing book is not rotated against the original</w:t>
+      </w:r>
+      <w:r>
+        <w:rPr>
+          <w:noProof/>
+          <w:sz w:val="28"/>
+          <w:szCs w:val="28"/>
+        </w:rPr>
+        <w:t xml:space="preserve"> and the change in perspective is not significant. We mainly have translation</w:t>
+      </w:r>
+      <w:r>
+        <w:rPr>
+          <w:noProof/>
+          <w:sz w:val="28"/>
+          <w:szCs w:val="28"/>
+        </w:rPr>
+        <w:t>.</w:t>
+      </w:r>
+      <w:r>
+        <w:rPr>
+          <w:noProof/>
+          <w:sz w:val="28"/>
+          <w:szCs w:val="28"/>
+        </w:rPr>
+        <w:t xml:space="preserve"> B</w:t>
+      </w:r>
+      <w:r>
+        <w:rPr>
+          <w:noProof/>
+          <w:sz w:val="28"/>
+          <w:szCs w:val="28"/>
+        </w:rPr>
+        <w:t>rief handles it very well.</w:t>
+      </w:r>
+    </w:p>
+    <w:p>
+      <w:pPr>
+        <w:pStyle w:val="ListParagraph"/>
+        <w:ind w:left="1224"/>
+        <w:rPr>
+          <w:sz w:val="28"/>
+          <w:szCs w:val="28"/>
+        </w:rPr>
+      </w:pPr>
+      <w:r>
+        <w:rPr>
+          <w:noProof/>
+          <w:sz w:val="28"/>
+          <w:szCs w:val="28"/>
+        </w:rPr>
+        <w:br/>
+        <w:t>When we compare an image to itself we found a perfect match between the features:</w:t>
+      </w:r>
+      <w:r>
+        <w:rPr>
+          <w:noProof/>
+          <w:sz w:val="28"/>
+          <w:szCs w:val="28"/>
+        </w:rPr>
+        <w:br/>
+      </w:r>
+      <w:r>
+        <w:rPr>
+          <w:noProof/>
+          <w:sz w:val="28"/>
+          <w:szCs w:val="28"/>
+        </w:rPr>
+        <w:drawing>
+          <wp:inline distT="0" distB="0" distL="0" distR="0" wp14:anchorId="74EB168B" wp14:editId="005A02B5">
+            <wp:extent cx="6096000" cy="4572000"/>
+            <wp:effectExtent l="0" t="0" r="0" b="0"/>
+            <wp:docPr id="35" name="Picture 35" descr="Graphical user interface&#10;&#10;Description automatically generated"/>
+            <wp:cNvGraphicFramePr>
+              <a:graphicFrameLocks xmlns:a="http://schemas.openxmlformats.org/drawingml/2006/main" noChangeAspect="1"/>
+            </wp:cNvGraphicFramePr>
+            <a:graphic xmlns:a="http://schemas.openxmlformats.org/drawingml/2006/main">
+              <a:graphicData uri="http://schemas.openxmlformats.org/drawingml/2006/picture">
+                <pic:pic xmlns:pic="http://schemas.openxmlformats.org/drawingml/2006/picture">
+                  <pic:nvPicPr>
+                    <pic:cNvPr id="35" name="Picture 35" descr="Graphical user interface&#10;&#10;Description automatically generated"/>
+                    <pic:cNvPicPr/>
+                  </pic:nvPicPr>
+                  <pic:blipFill>
+                    <a:blip r:embed="rId31">
+                      <a:extLst>
+                        <a:ext uri="{28A0092B-C50C-407E-A947-70E740481C1C}">
+                          <a14:useLocalDpi xmlns:a14="http://schemas.microsoft.com/office/drawing/2010/main" val="0"/>
+                        </a:ext>
+                      </a:extLst>
+                    </a:blip>
+                    <a:stretch>
+                      <a:fillRect/>
+                    </a:stretch>
+                  </pic:blipFill>
+                  <pic:spPr>
+                    <a:xfrm>
+                      <a:off x="0" y="0"/>
+                      <a:ext cx="6096000" cy="4572000"/>
+                    </a:xfrm>
+                    <a:prstGeom prst="rect">
+                      <a:avLst/>
+                    </a:prstGeom>
+                  </pic:spPr>
+                </pic:pic>
+              </a:graphicData>
+            </a:graphic>
+          </wp:inline>
+        </w:drawing>
+      </w:r>
+    </w:p>
+    <w:p>
+      <w:pPr>
+        <w:pStyle w:val="ListParagraph"/>
+        <w:numPr>
+          <w:ilvl w:val="1"/>
+          <w:numId w:val="5"/>
+        </w:numPr>
+        <w:rPr>
+          <w:sz w:val="28"/>
+          <w:szCs w:val="28"/>
+        </w:rPr>
+      </w:pPr>
+    </w:p>
+    <w:p>
+      <w:pPr>
+        <w:pStyle w:val="ListParagraph"/>
+        <w:numPr>
+          <w:ilvl w:val="2"/>
+          <w:numId w:val="5"/>
+        </w:numPr>
+        <w:rPr>
+          <w:sz w:val="28"/>
+          <w:szCs w:val="28"/>
+        </w:rPr>
+      </w:pPr>
+      <w:r>
+        <w:rPr>
+          <w:sz w:val="28"/>
+          <w:szCs w:val="28"/>
+        </w:rPr>
+        <w:t xml:space="preserve">As we saw in the comparison of </w:t>
+      </w:r>
+      <w:proofErr w:type="spellStart"/>
+      <w:r>
+        <w:rPr>
+          <w:sz w:val="28"/>
+          <w:szCs w:val="28"/>
+        </w:rPr>
+        <w:t>cheickenbroth</w:t>
+      </w:r>
+      <w:proofErr w:type="spellEnd"/>
+      <w:r>
+        <w:rPr>
+          <w:sz w:val="28"/>
+          <w:szCs w:val="28"/>
+        </w:rPr>
+        <w:t xml:space="preserve"> images 01 and 04 the BRIEF performed well even under changes of illumination. This is so, since we calculate the R value in </w:t>
+      </w:r>
+      <w:proofErr w:type="spellStart"/>
+      <w:r>
+        <w:rPr>
+          <w:sz w:val="28"/>
+          <w:szCs w:val="28"/>
+        </w:rPr>
+        <w:t>DoG</w:t>
+      </w:r>
+      <w:proofErr w:type="spellEnd"/>
+      <w:r>
+        <w:rPr>
+          <w:sz w:val="28"/>
+          <w:szCs w:val="28"/>
+        </w:rPr>
+        <w:t xml:space="preserve"> filtering as a ratio between trace^2 and det of the gradient’s covariance matrix. Thus, as we saw in lecture, it will be invariant to scale and illumination (better in this sense from Harris Detector).</w:t>
+      </w:r>
+      <w:r>
+        <w:rPr>
+          <w:sz w:val="28"/>
+          <w:szCs w:val="28"/>
+        </w:rPr>
+        <w:t xml:space="preserve"> Also, multiplying each pixel in the image (</w:t>
+      </w:r>
+      <w:proofErr w:type="gramStart"/>
+      <w:r>
+        <w:rPr>
+          <w:sz w:val="28"/>
+          <w:szCs w:val="28"/>
+        </w:rPr>
+        <w:t>and also</w:t>
+      </w:r>
+      <w:proofErr w:type="gramEnd"/>
+      <w:r>
+        <w:rPr>
+          <w:sz w:val="28"/>
+          <w:szCs w:val="28"/>
+        </w:rPr>
+        <w:t xml:space="preserve"> adding a bias to the pixel BTW) won’t change the relation between I(x) &lt; I(y). it will preserve the same sign as we wish under illumination changes.</w:t>
+      </w:r>
+    </w:p>
+    <w:p>
+      <w:pPr>
+        <w:pStyle w:val="ListParagraph"/>
+        <w:numPr>
+          <w:ilvl w:val="2"/>
+          <w:numId w:val="5"/>
+        </w:numPr>
+        <w:rPr>
+          <w:sz w:val="28"/>
+          <w:szCs w:val="28"/>
+        </w:rPr>
+      </w:pPr>
+      <w:r>
+        <w:rPr>
+          <w:sz w:val="28"/>
+          <w:szCs w:val="28"/>
+        </w:rPr>
+        <w:t xml:space="preserve">We can relate to the scale in which the feature was detected and get a </w:t>
+      </w:r>
+      <w:proofErr w:type="spellStart"/>
+      <w:r>
+        <w:rPr>
+          <w:sz w:val="28"/>
+          <w:szCs w:val="28"/>
+        </w:rPr>
+        <w:t>patchWidth</w:t>
+      </w:r>
+      <w:proofErr w:type="spellEnd"/>
+      <w:r>
+        <w:rPr>
+          <w:sz w:val="28"/>
+          <w:szCs w:val="28"/>
+        </w:rPr>
+        <w:t xml:space="preserve"> that is scaled to that scale (not only 9x9 for all scales). This is what’s done in SIFT and other similar approaches.</w:t>
+      </w:r>
+    </w:p>
+    <w:p>
+      <w:pPr>
+        <w:pStyle w:val="ListParagraph"/>
+        <w:numPr>
+          <w:ilvl w:val="2"/>
+          <w:numId w:val="5"/>
+        </w:numPr>
+        <w:rPr>
+          <w:rFonts w:ascii="Calibri" w:hAnsi="Calibri" w:cs="Calibri"/>
+          <w:sz w:val="28"/>
+          <w:szCs w:val="28"/>
+        </w:rPr>
+      </w:pPr>
+      <w:r>
+        <w:rPr>
+          <w:rFonts w:ascii="Calibri" w:hAnsi="Calibri" w:cs="Calibri"/>
+          <w:color w:val="24292E"/>
+          <w:sz w:val="28"/>
+          <w:szCs w:val="28"/>
+          <w:shd w:val="clear" w:color="auto" w:fill="FFFFFF"/>
+        </w:rPr>
+        <w:t>T</w:t>
+      </w:r>
+      <w:r>
+        <w:rPr>
+          <w:rFonts w:ascii="Calibri" w:hAnsi="Calibri" w:cs="Calibri"/>
+          <w:color w:val="24292E"/>
+          <w:sz w:val="28"/>
+          <w:szCs w:val="28"/>
+          <w:shd w:val="clear" w:color="auto" w:fill="FFFFFF"/>
+        </w:rPr>
+        <w:t>ook</w:t>
+      </w:r>
+      <w:r>
+        <w:rPr>
+          <w:rFonts w:ascii="Calibri" w:hAnsi="Calibri" w:cs="Calibri"/>
+          <w:color w:val="24292E"/>
+          <w:sz w:val="28"/>
+          <w:szCs w:val="28"/>
+          <w:shd w:val="clear" w:color="auto" w:fill="FFFFFF"/>
+        </w:rPr>
+        <w:t xml:space="preserve"> the </w:t>
+      </w:r>
+      <w:r>
+        <w:rPr>
+          <w:rStyle w:val="HTMLCode"/>
+          <w:rFonts w:ascii="Calibri" w:eastAsiaTheme="majorEastAsia" w:hAnsi="Calibri" w:cs="Calibri"/>
+          <w:color w:val="24292E"/>
+          <w:sz w:val="28"/>
+          <w:szCs w:val="28"/>
+        </w:rPr>
+        <w:t>model_chickenbroth.jpg</w:t>
+      </w:r>
+      <w:r>
+        <w:rPr>
+          <w:rFonts w:ascii="Calibri" w:hAnsi="Calibri" w:cs="Calibri"/>
+          <w:color w:val="24292E"/>
+          <w:sz w:val="28"/>
+          <w:szCs w:val="28"/>
+          <w:shd w:val="clear" w:color="auto" w:fill="FFFFFF"/>
+        </w:rPr>
+        <w:t> test image and match</w:t>
+      </w:r>
+      <w:r>
+        <w:rPr>
+          <w:rFonts w:ascii="Calibri" w:hAnsi="Calibri" w:cs="Calibri"/>
+          <w:color w:val="24292E"/>
+          <w:sz w:val="28"/>
+          <w:szCs w:val="28"/>
+          <w:shd w:val="clear" w:color="auto" w:fill="FFFFFF"/>
+        </w:rPr>
+        <w:t>ed</w:t>
+      </w:r>
+      <w:r>
+        <w:rPr>
+          <w:rFonts w:ascii="Calibri" w:hAnsi="Calibri" w:cs="Calibri"/>
+          <w:color w:val="24292E"/>
+          <w:sz w:val="28"/>
+          <w:szCs w:val="28"/>
+          <w:shd w:val="clear" w:color="auto" w:fill="FFFFFF"/>
+        </w:rPr>
+        <w:t xml:space="preserve"> it to itself while rotating the second image in increments of 10 degrees</w:t>
+      </w:r>
+      <w:r>
+        <w:rPr>
+          <w:rFonts w:ascii="Calibri" w:hAnsi="Calibri" w:cs="Calibri"/>
+          <w:color w:val="24292E"/>
+          <w:sz w:val="28"/>
+          <w:szCs w:val="28"/>
+          <w:shd w:val="clear" w:color="auto" w:fill="FFFFFF"/>
+        </w:rPr>
+        <w:t>. Got the following bar plot:</w:t>
+      </w:r>
+      <w:r>
+        <w:rPr>
+          <w:rFonts w:ascii="Calibri" w:hAnsi="Calibri" w:cs="Calibri"/>
+          <w:color w:val="24292E"/>
+          <w:sz w:val="28"/>
+          <w:szCs w:val="28"/>
+          <w:shd w:val="clear" w:color="auto" w:fill="FFFFFF"/>
+        </w:rPr>
+        <w:br/>
+      </w:r>
+      <w:r>
+        <w:rPr>
+          <w:rFonts w:ascii="Calibri" w:hAnsi="Calibri" w:cs="Calibri"/>
+          <w:noProof/>
+          <w:sz w:val="28"/>
+          <w:szCs w:val="28"/>
+        </w:rPr>
+        <w:lastRenderedPageBreak/>
+        <w:drawing>
+          <wp:inline distT="0" distB="0" distL="0" distR="0" wp14:anchorId="20FC1D56" wp14:editId="52EE9B51">
+            <wp:extent cx="6096000" cy="4572000"/>
+            <wp:effectExtent l="0" t="0" r="0" b="0"/>
+            <wp:docPr id="9" name="Picture 9" descr="Chart, histogram&#10;&#10;Description automatically generated"/>
+            <wp:cNvGraphicFramePr>
+              <a:graphicFrameLocks xmlns:a="http://schemas.openxmlformats.org/drawingml/2006/main" noChangeAspect="1"/>
+            </wp:cNvGraphicFramePr>
+            <a:graphic xmlns:a="http://schemas.openxmlformats.org/drawingml/2006/main">
+              <a:graphicData uri="http://schemas.openxmlformats.org/drawingml/2006/picture">
+                <pic:pic xmlns:pic="http://schemas.openxmlformats.org/drawingml/2006/picture">
+                  <pic:nvPicPr>
+                    <pic:cNvPr id="9" name="Picture 9" descr="Chart, histogram&#10;&#10;Description automatically generated"/>
+                    <pic:cNvPicPr/>
+                  </pic:nvPicPr>
+                  <pic:blipFill>
+                    <a:blip r:embed="rId32">
+                      <a:extLst>
+                        <a:ext uri="{28A0092B-C50C-407E-A947-70E740481C1C}">
+                          <a14:useLocalDpi xmlns:a14="http://schemas.microsoft.com/office/drawing/2010/main" val="0"/>
+                        </a:ext>
+                      </a:extLst>
+                    </a:blip>
+                    <a:stretch>
+                      <a:fillRect/>
+                    </a:stretch>
+                  </pic:blipFill>
+                  <pic:spPr>
+                    <a:xfrm>
+                      <a:off x="0" y="0"/>
+                      <a:ext cx="6096000" cy="4572000"/>
+                    </a:xfrm>
+                    <a:prstGeom prst="rect">
+                      <a:avLst/>
+                    </a:prstGeom>
+                  </pic:spPr>
+                </pic:pic>
+              </a:graphicData>
+            </a:graphic>
+          </wp:inline>
+        </w:drawing>
+      </w:r>
       <w:r>
         <w:rPr>
           <w:rFonts w:ascii="Calibri" w:hAnsi="Calibri" w:cs="Calibri"/>
@@ -5197,7 +5741,7 @@
                     <pic:cNvPicPr/>
                   </pic:nvPicPr>
                   <pic:blipFill>
-                    <a:blip r:embed="rId31">
+                    <a:blip r:embed="rId33">
                       <a:extLst>
                         <a:ext uri="{28A0092B-C50C-407E-A947-70E740481C1C}">
                           <a14:useLocalDpi xmlns:a14="http://schemas.microsoft.com/office/drawing/2010/main" val="0"/>

</xml_diff>